<commit_message>
Project 2 method ids needs to be modified so that the last node is included
</commit_message>
<xml_diff>
--- a/Project 2/Project 2 report.docx
+++ b/Project 2/Project 2 report.docx
@@ -3246,10 +3246,7 @@
         </w:numPr>
       </w:pPr>
       <w:r>
-        <w:t>It’s child nodes (left and right)</w:t>
-      </w:r>
-      <w:r>
-        <w:t xml:space="preserve"> and respective weights to each</w:t>
+        <w:t>Its child nodes (left and right)</w:t>
       </w:r>
     </w:p>
     <w:p>
@@ -3261,6 +3258,30 @@
         </w:numPr>
       </w:pPr>
       <w:r>
+        <w:t>It’s parent node</w:t>
+      </w:r>
+    </w:p>
+    <w:p>
+      <w:pPr>
+        <w:pStyle w:val="ListParagraph"/>
+        <w:numPr>
+          <w:ilvl w:val="0"/>
+          <w:numId w:val="7"/>
+        </w:numPr>
+      </w:pPr>
+      <w:r>
+        <w:t>It’s weight from the parent</w:t>
+      </w:r>
+    </w:p>
+    <w:p>
+      <w:pPr>
+        <w:pStyle w:val="ListParagraph"/>
+        <w:numPr>
+          <w:ilvl w:val="0"/>
+          <w:numId w:val="7"/>
+        </w:numPr>
+      </w:pPr>
+      <w:r>
         <w:t xml:space="preserve">It’s division </w:t>
       </w:r>
       <w:r>
@@ -3454,13 +3475,7 @@
         </w:numPr>
       </w:pPr>
       <w:r>
-        <w:t xml:space="preserve">If yes, </w:t>
-      </w:r>
-      <w:r>
-        <w:t>current</w:t>
-      </w:r>
-      <w:r>
-        <w:t xml:space="preserve"> is the child of </w:t>
+        <w:t xml:space="preserve">If yes, current is the child of </w:t>
       </w:r>
       <w:r>
         <w:t>next</w:t>
@@ -3489,181 +3504,183 @@
       <w:r>
         <w:t>until the path to the</w:t>
       </w:r>
+      <w:r>
+        <w:t xml:space="preserve"> next node is complete</w:t>
+      </w:r>
+    </w:p>
+    <w:p/>
+    <w:p>
+      <w:pPr>
+        <w:rPr>
+          <w:b/>
+        </w:rPr>
+      </w:pPr>
+      <w:r>
+        <w:rPr>
+          <w:b/>
+        </w:rPr>
+        <w:t>Part B</w:t>
+      </w:r>
+    </w:p>
+    <w:p>
+      <w:r>
+        <w:t>In Part A above we only considered movement to divisions. In this part we will consider</w:t>
+      </w:r>
+      <w:r>
+        <w:t xml:space="preserve"> the effort involved in servicing a customer order by moving to the divisions required </w:t>
+      </w:r>
+      <w:r>
+        <w:t xml:space="preserve">as well as </w:t>
+      </w:r>
+      <w:r>
+        <w:t xml:space="preserve">navigating to the shelf location that contains the item ordered. </w:t>
+      </w:r>
+    </w:p>
+    <w:p>
+      <w:r>
+        <w:t xml:space="preserve">Customer orders are generated by a </w:t>
+      </w:r>
+      <w:r>
+        <w:t>3</w:t>
+      </w:r>
+      <w:r>
+        <w:t>-step process. First</w:t>
+      </w:r>
+      <w:r>
+        <w:t>,</w:t>
+      </w:r>
+      <w:r>
+        <w:t xml:space="preserve"> a random number is generated that specifies the division </w:t>
+      </w:r>
+      <w:r>
+        <w:t>number that contains</w:t>
+      </w:r>
+      <w:r>
+        <w:t xml:space="preserve"> the </w:t>
+      </w:r>
+      <w:r>
+        <w:t xml:space="preserve">items </w:t>
+      </w:r>
+      <w:r>
+        <w:t>order</w:t>
+      </w:r>
+      <w:r>
+        <w:t>ed</w:t>
+      </w:r>
+      <w:r>
+        <w:t xml:space="preserve">. </w:t>
+      </w:r>
+      <w:r>
+        <w:t xml:space="preserve">This will be thus a random number in the range </w:t>
+      </w:r>
+      <w:r>
+        <w:t>1 to 15</w:t>
+      </w:r>
+      <w:r>
+        <w:t xml:space="preserve">. </w:t>
+      </w:r>
+      <w:r>
+        <w:t xml:space="preserve">Next, a random number is generated that represents the number of items </w:t>
+      </w:r>
+      <w:r>
+        <w:t>ordered</w:t>
+      </w:r>
+      <w:r>
+        <w:t xml:space="preserve"> k</w:t>
+      </w:r>
+      <w:r>
+        <w:t>. We will assume that no customer orders more than 3 items. In the 3</w:t>
+      </w:r>
+      <w:r>
+        <w:rPr>
+          <w:vertAlign w:val="superscript"/>
+        </w:rPr>
+        <w:t>rd</w:t>
+      </w:r>
+      <w:r>
+        <w:t xml:space="preserve"> step</w:t>
+      </w:r>
+      <w:r>
+        <w:t>,</w:t>
+      </w:r>
+      <w:r>
+        <w:t xml:space="preserve"> </w:t>
+      </w:r>
+      <w:r>
+        <w:t>k</w:t>
+      </w:r>
+      <w:r>
+        <w:t xml:space="preserve"> random number</w:t>
+      </w:r>
+      <w:r>
+        <w:t>s, each</w:t>
+      </w:r>
+      <w:r>
+        <w:t xml:space="preserve"> in the range 1 to 6</w:t>
+      </w:r>
+      <w:r>
+        <w:t>3</w:t>
+      </w:r>
+      <w:r>
+        <w:t>,</w:t>
+      </w:r>
+      <w:r>
+        <w:t xml:space="preserve"> </w:t>
+      </w:r>
+      <w:r>
+        <w:t>are generated that represent the shelf numbers where the items are located. For example, a customer may have ordered two different items at shelf locations 17 and 61 respectively. Shelves across all divisions have the same numbering scheme, which is in the range 1 to 63.</w:t>
+      </w:r>
+    </w:p>
+    <w:p>
+      <w:pPr>
+        <w:rPr>
+          <w:b/>
+        </w:rPr>
+      </w:pPr>
+      <w:r>
+        <w:t>Thus, within a division you can represent the shelf by a complete binary tree. Except for the lowest level each node k has two children numbered 2k and 2k+1 respectively.</w:t>
+      </w:r>
+      <w:r>
+        <w:t xml:space="preserve"> </w:t>
+      </w:r>
+      <w:r>
+        <w:rPr>
+          <w:b/>
+        </w:rPr>
+        <w:t>Within any division you may assume a constant step cost of 1 to move from any parent node to any one of its child nodes.</w:t>
+      </w:r>
+    </w:p>
+    <w:p>
+      <w:pPr>
+        <w:rPr>
+          <w:b/>
+        </w:rPr>
+      </w:pPr>
+      <w:r>
+        <w:t xml:space="preserve">Customer orders are serviced one-by-one in the order that they were received. </w:t>
+      </w:r>
+      <w:r>
+        <w:t xml:space="preserve">The robot is in </w:t>
+      </w:r>
+      <w:r>
+        <w:rPr>
+          <w:b/>
+        </w:rPr>
+        <w:t xml:space="preserve">division 1 </w:t>
+      </w:r>
+      <w:r>
+        <w:rPr>
+          <w:b/>
+        </w:rPr>
+        <w:t>at the first order</w:t>
+      </w:r>
+      <w:r>
+        <w:t xml:space="preserve">. From there it may have to move to another division if the first order does not have items contained in the first order. Once the robot </w:t>
+      </w:r>
       <w:bookmarkStart w:id="0" w:name="_GoBack"/>
       <w:bookmarkEnd w:id="0"/>
       <w:r>
-        <w:t xml:space="preserve"> next node is complete</w:t>
-      </w:r>
-    </w:p>
-    <w:p/>
-    <w:p>
-      <w:pPr>
-        <w:rPr>
-          <w:b/>
-        </w:rPr>
-      </w:pPr>
-      <w:r>
-        <w:rPr>
-          <w:b/>
-        </w:rPr>
-        <w:lastRenderedPageBreak/>
-        <w:t>Part B</w:t>
-      </w:r>
-    </w:p>
-    <w:p>
-      <w:r>
-        <w:t>In Part A above we only considered movement to divisions. In this part we will consider</w:t>
-      </w:r>
-      <w:r>
-        <w:t xml:space="preserve"> the effort involved in servicing a customer order by moving to the divisions required </w:t>
-      </w:r>
-      <w:r>
-        <w:t xml:space="preserve">as well as </w:t>
-      </w:r>
-      <w:r>
-        <w:t xml:space="preserve">navigating to the shelf location that contains the item ordered. </w:t>
-      </w:r>
-    </w:p>
-    <w:p>
-      <w:r>
-        <w:t xml:space="preserve">Customer orders are generated by a </w:t>
-      </w:r>
-      <w:r>
-        <w:t>3</w:t>
-      </w:r>
-      <w:r>
-        <w:t>-step process. First</w:t>
-      </w:r>
-      <w:r>
-        <w:t>,</w:t>
-      </w:r>
-      <w:r>
-        <w:t xml:space="preserve"> a random number is generated that specifies the division </w:t>
-      </w:r>
-      <w:r>
-        <w:t>number that contains</w:t>
-      </w:r>
-      <w:r>
-        <w:t xml:space="preserve"> the </w:t>
-      </w:r>
-      <w:r>
-        <w:t xml:space="preserve">items </w:t>
-      </w:r>
-      <w:r>
-        <w:t>order</w:t>
-      </w:r>
-      <w:r>
-        <w:t>ed</w:t>
-      </w:r>
-      <w:r>
-        <w:t xml:space="preserve">. </w:t>
-      </w:r>
-      <w:r>
-        <w:t xml:space="preserve">This will be thus a random number in the range </w:t>
-      </w:r>
-      <w:r>
-        <w:t>1 to 15</w:t>
-      </w:r>
-      <w:r>
-        <w:t xml:space="preserve">. </w:t>
-      </w:r>
-      <w:r>
-        <w:t xml:space="preserve">Next, a random number is generated that represents the number of items </w:t>
-      </w:r>
-      <w:r>
-        <w:t>ordered</w:t>
-      </w:r>
-      <w:r>
-        <w:t xml:space="preserve"> k</w:t>
-      </w:r>
-      <w:r>
-        <w:t>. We will assume that no customer orders more than 3 items. In the 3</w:t>
-      </w:r>
-      <w:r>
-        <w:rPr>
-          <w:vertAlign w:val="superscript"/>
-        </w:rPr>
-        <w:t>rd</w:t>
-      </w:r>
-      <w:r>
-        <w:t xml:space="preserve"> step</w:t>
-      </w:r>
-      <w:r>
-        <w:t>,</w:t>
-      </w:r>
-      <w:r>
-        <w:t xml:space="preserve"> </w:t>
-      </w:r>
-      <w:r>
-        <w:t>k</w:t>
-      </w:r>
-      <w:r>
-        <w:t xml:space="preserve"> random number</w:t>
-      </w:r>
-      <w:r>
-        <w:t>s, each</w:t>
-      </w:r>
-      <w:r>
-        <w:t xml:space="preserve"> in the range 1 to 6</w:t>
-      </w:r>
-      <w:r>
-        <w:t>3</w:t>
-      </w:r>
-      <w:r>
-        <w:t>,</w:t>
-      </w:r>
-      <w:r>
-        <w:t xml:space="preserve"> </w:t>
-      </w:r>
-      <w:r>
-        <w:t>are generated that represent the shelf numbers where the items are located. For example, a customer may have ordered two different items at shelf locations 17 and 61 respectively. Shelves across all divisions have the same numbering scheme, which is in the range 1 to 63.</w:t>
-      </w:r>
-    </w:p>
-    <w:p>
-      <w:pPr>
-        <w:rPr>
-          <w:b/>
-        </w:rPr>
-      </w:pPr>
-      <w:r>
-        <w:t>Thus, within a division you can represent the shelf by a complete binary tree. Except for the lowest level each node k has two children numbered 2k and 2k+1 respectively.</w:t>
-      </w:r>
-      <w:r>
-        <w:t xml:space="preserve"> </w:t>
-      </w:r>
-      <w:r>
-        <w:rPr>
-          <w:b/>
-        </w:rPr>
-        <w:t>Within any division you may assume a constant step cost of 1 to move from any parent node to any one of its child nodes.</w:t>
-      </w:r>
-    </w:p>
-    <w:p>
-      <w:pPr>
-        <w:rPr>
-          <w:b/>
-        </w:rPr>
-      </w:pPr>
-      <w:r>
-        <w:t xml:space="preserve">Customer orders are serviced one-by-one in the order that they were received. </w:t>
-      </w:r>
-      <w:r>
-        <w:t xml:space="preserve">The robot is in </w:t>
-      </w:r>
-      <w:r>
-        <w:rPr>
-          <w:b/>
-        </w:rPr>
-        <w:t xml:space="preserve">division 1 </w:t>
-      </w:r>
-      <w:r>
-        <w:rPr>
-          <w:b/>
-        </w:rPr>
-        <w:t>at the first order</w:t>
-      </w:r>
-      <w:r>
-        <w:t xml:space="preserve">. From there it may have to move to another division if the first order does not have items contained in the first order. Once the robot services the current order at a given division </w:t>
+        <w:t xml:space="preserve">services the current order at a given division </w:t>
       </w:r>
       <w:r>
         <w:rPr>
@@ -3800,6 +3817,7 @@
         <w:rPr>
           <w:rFonts w:ascii="Bradley Hand ITC" w:hAnsi="Bradley Hand ITC"/>
         </w:rPr>
+        <w:lastRenderedPageBreak/>
         <w:t>End of project specification.</w:t>
       </w:r>
     </w:p>

</xml_diff>

<commit_message>
Working on P2 report
</commit_message>
<xml_diff>
--- a/Project 2/Project 2 report.docx
+++ b/Project 2/Project 2 report.docx
@@ -3213,7 +3213,82 @@
         </w:numPr>
       </w:pPr>
       <w:r>
-        <w:t>Data structure: Binary tree</w:t>
+        <w:t>Node data structure</w:t>
+      </w:r>
+      <w:r>
+        <w:t>:</w:t>
+      </w:r>
+    </w:p>
+    <w:p>
+      <w:pPr>
+        <w:pStyle w:val="ListParagraph"/>
+        <w:numPr>
+          <w:ilvl w:val="0"/>
+          <w:numId w:val="7"/>
+        </w:numPr>
+      </w:pPr>
+      <w:r>
+        <w:t>Its child nodes (left and right)</w:t>
+      </w:r>
+    </w:p>
+    <w:p>
+      <w:pPr>
+        <w:pStyle w:val="ListParagraph"/>
+        <w:numPr>
+          <w:ilvl w:val="0"/>
+          <w:numId w:val="7"/>
+        </w:numPr>
+      </w:pPr>
+      <w:r>
+        <w:t>It’s parent node</w:t>
+      </w:r>
+    </w:p>
+    <w:p>
+      <w:pPr>
+        <w:pStyle w:val="ListParagraph"/>
+        <w:numPr>
+          <w:ilvl w:val="0"/>
+          <w:numId w:val="7"/>
+        </w:numPr>
+      </w:pPr>
+      <w:r>
+        <w:t>level</w:t>
+      </w:r>
+    </w:p>
+    <w:p>
+      <w:pPr>
+        <w:pStyle w:val="ListParagraph"/>
+        <w:numPr>
+          <w:ilvl w:val="0"/>
+          <w:numId w:val="7"/>
+        </w:numPr>
+      </w:pPr>
+      <w:r>
+        <w:t xml:space="preserve">It’s </w:t>
+      </w:r>
+      <w:r>
+        <w:t>path cose</w:t>
+      </w:r>
+      <w:r>
+        <w:t xml:space="preserve"> from the parent</w:t>
+      </w:r>
+    </w:p>
+    <w:p>
+      <w:pPr>
+        <w:pStyle w:val="ListParagraph"/>
+        <w:numPr>
+          <w:ilvl w:val="0"/>
+          <w:numId w:val="7"/>
+        </w:numPr>
+      </w:pPr>
+      <w:r>
+        <w:t xml:space="preserve">It’s division </w:t>
+      </w:r>
+      <w:r>
+        <w:t xml:space="preserve">name / </w:t>
+      </w:r>
+      <w:r>
+        <w:t>category</w:t>
       </w:r>
     </w:p>
     <w:p>
@@ -3225,72 +3300,46 @@
         </w:numPr>
       </w:pPr>
       <w:r>
-        <w:t xml:space="preserve">Each node has </w:t>
-      </w:r>
-      <w:r>
-        <w:t xml:space="preserve">the </w:t>
-      </w:r>
-      <w:r>
-        <w:t xml:space="preserve"> following </w:t>
-      </w:r>
-      <w:r>
-        <w:t>information:</w:t>
+        <w:t>Tree data structure</w:t>
       </w:r>
     </w:p>
     <w:p>
       <w:pPr>
         <w:pStyle w:val="ListParagraph"/>
         <w:numPr>
-          <w:ilvl w:val="0"/>
-          <w:numId w:val="7"/>
+          <w:ilvl w:val="1"/>
+          <w:numId w:val="4"/>
         </w:numPr>
       </w:pPr>
       <w:r>
-        <w:t>Its child nodes (left and right)</w:t>
+        <w:t>Name</w:t>
       </w:r>
     </w:p>
     <w:p>
       <w:pPr>
         <w:pStyle w:val="ListParagraph"/>
         <w:numPr>
-          <w:ilvl w:val="0"/>
-          <w:numId w:val="7"/>
+          <w:ilvl w:val="1"/>
+          <w:numId w:val="4"/>
         </w:numPr>
       </w:pPr>
       <w:r>
-        <w:t>It’s parent node</w:t>
+        <w:t>Root: The first node</w:t>
       </w:r>
     </w:p>
     <w:p>
       <w:pPr>
         <w:pStyle w:val="ListParagraph"/>
         <w:numPr>
-          <w:ilvl w:val="0"/>
-          <w:numId w:val="7"/>
+          <w:ilvl w:val="1"/>
+          <w:numId w:val="4"/>
         </w:numPr>
       </w:pPr>
       <w:r>
-        <w:t>It’s weight from the parent</w:t>
+        <w:t>Tail: The lasst node</w:t>
       </w:r>
     </w:p>
-    <w:p>
-      <w:pPr>
-        <w:pStyle w:val="ListParagraph"/>
-        <w:numPr>
-          <w:ilvl w:val="0"/>
-          <w:numId w:val="7"/>
-        </w:numPr>
-      </w:pPr>
-      <w:r>
-        <w:t xml:space="preserve">It’s division </w:t>
-      </w:r>
-      <w:r>
-        <w:t xml:space="preserve">name / </w:t>
-      </w:r>
-      <w:r>
-        <w:t>category</w:t>
-      </w:r>
-    </w:p>
+    <w:p/>
     <w:p>
       <w:r>
         <w:t xml:space="preserve">Q2) How will we populate the data structure that you proposed in Q1 above? </w:t>
@@ -3318,8 +3367,25 @@
           <w:numId w:val="9"/>
         </w:numPr>
       </w:pPr>
-      <w:r>
-        <w:t>Assumption: Due to time constrain, the robot has to follow a specific order of nodes / divisions not to delay processing and delivery departments.</w:t>
+      <w:bookmarkStart w:id="0" w:name="_GoBack"/>
+      <w:bookmarkEnd w:id="0"/>
+      <w:r>
+        <w:t>By observation, we can tell that child node’s number are equal to (their parent’s * 2) + 0 / + 1 and parent node’s of a node is equal to floor(the node / 2)</w:t>
+      </w:r>
+    </w:p>
+    <w:p>
+      <w:pPr>
+        <w:pStyle w:val="ListParagraph"/>
+        <w:numPr>
+          <w:ilvl w:val="1"/>
+          <w:numId w:val="9"/>
+        </w:numPr>
+      </w:pPr>
+      <w:r>
+        <w:t>For example: node 5 has children at 5 * 2 + 0 and 5 * 2 + 1, which are 10 and 11. Similarly, node 12 or 13 has a parent at floor(12 / 2) or floor(13 / 2), which is 6</w:t>
+      </w:r>
+      <w:r>
+        <w:t>.</w:t>
       </w:r>
     </w:p>
     <w:p>
@@ -3331,181 +3397,19 @@
         </w:numPr>
       </w:pPr>
       <w:r>
-        <w:t>By observation, we can tell that child node’s number are equal to (their parent’s * 2) + 0 / + 1 and parent node’s of a node is equal to floor(the node / 2)</w:t>
-      </w:r>
-    </w:p>
-    <w:p>
-      <w:pPr>
-        <w:pStyle w:val="ListParagraph"/>
-        <w:numPr>
-          <w:ilvl w:val="1"/>
-          <w:numId w:val="9"/>
-        </w:numPr>
-      </w:pPr>
-      <w:r>
-        <w:t>For example: node 5 has children at 5 * 2 + 0 and 5 * 2 + 1, which are 10 and 11. Similarly, node 12 or 13 has a parent at floor(12 / 2) or floor(13 / 2), which is 6</w:t>
+        <w:t xml:space="preserve">When </w:t>
+      </w:r>
+      <w:r>
+        <w:t>a new node is add, all we need is only the</w:t>
+      </w:r>
+      <w:r>
+        <w:t xml:space="preserve"> path</w:t>
+      </w:r>
+      <w:r>
+        <w:t xml:space="preserve"> cost from its parent. The tree will automatically find the correct position and give the node the correct id</w:t>
       </w:r>
       <w:r>
         <w:t>.</w:t>
-      </w:r>
-    </w:p>
-    <w:p>
-      <w:pPr>
-        <w:pStyle w:val="ListParagraph"/>
-        <w:numPr>
-          <w:ilvl w:val="0"/>
-          <w:numId w:val="9"/>
-        </w:numPr>
-      </w:pPr>
-      <w:r>
-        <w:t>When a new order comes, the robot checks for the path by</w:t>
-      </w:r>
-      <w:r>
-        <w:t xml:space="preserve"> some caculation:</w:t>
-      </w:r>
-    </w:p>
-    <w:p>
-      <w:pPr>
-        <w:pStyle w:val="ListParagraph"/>
-        <w:numPr>
-          <w:ilvl w:val="1"/>
-          <w:numId w:val="9"/>
-        </w:numPr>
-      </w:pPr>
-      <w:r>
-        <w:t>Check the current’s and next node’s division and convert them to number</w:t>
-      </w:r>
-      <w:r>
-        <w:t>s</w:t>
-      </w:r>
-      <w:r>
-        <w:t xml:space="preserve"> associated with the tree</w:t>
-      </w:r>
-      <w:r>
-        <w:t xml:space="preserve"> using the data structure of a dictionary of which key stores the division’s category and the value stores the number of the tree</w:t>
-      </w:r>
-    </w:p>
-    <w:p>
-      <w:pPr>
-        <w:pStyle w:val="ListParagraph"/>
-        <w:numPr>
-          <w:ilvl w:val="1"/>
-          <w:numId w:val="9"/>
-        </w:numPr>
-      </w:pPr>
-      <w:r>
-        <w:t>Comparing the current and the next node’s number</w:t>
-      </w:r>
-      <w:r>
-        <w:t xml:space="preserve"> (1)</w:t>
-      </w:r>
-    </w:p>
-    <w:p>
-      <w:pPr>
-        <w:pStyle w:val="ListParagraph"/>
-        <w:numPr>
-          <w:ilvl w:val="2"/>
-          <w:numId w:val="9"/>
-        </w:numPr>
-      </w:pPr>
-      <w:r>
-        <w:t>If they are equal, the next node is the current one</w:t>
-      </w:r>
-    </w:p>
-    <w:p>
-      <w:pPr>
-        <w:pStyle w:val="ListParagraph"/>
-        <w:numPr>
-          <w:ilvl w:val="2"/>
-          <w:numId w:val="9"/>
-        </w:numPr>
-      </w:pPr>
-      <w:r>
-        <w:t>If current &gt; next, check if floor(cur/2) == next</w:t>
-      </w:r>
-    </w:p>
-    <w:p>
-      <w:pPr>
-        <w:pStyle w:val="ListParagraph"/>
-        <w:numPr>
-          <w:ilvl w:val="3"/>
-          <w:numId w:val="9"/>
-        </w:numPr>
-      </w:pPr>
-      <w:r>
-        <w:t>If yes, next is the child of current</w:t>
-      </w:r>
-    </w:p>
-    <w:p>
-      <w:pPr>
-        <w:pStyle w:val="ListParagraph"/>
-        <w:numPr>
-          <w:ilvl w:val="3"/>
-          <w:numId w:val="9"/>
-        </w:numPr>
-      </w:pPr>
-      <w:r>
-        <w:t>If no, current goes up to its parents and the algorithm repeats from (1)</w:t>
-      </w:r>
-      <w:r>
-        <w:t xml:space="preserve"> until the path to the</w:t>
-      </w:r>
-      <w:r>
-        <w:t xml:space="preserve"> next node is complete</w:t>
-      </w:r>
-    </w:p>
-    <w:p>
-      <w:pPr>
-        <w:pStyle w:val="ListParagraph"/>
-        <w:numPr>
-          <w:ilvl w:val="2"/>
-          <w:numId w:val="9"/>
-        </w:numPr>
-      </w:pPr>
-      <w:r>
-        <w:t>If current &lt; next, check if floor(next/2) – current</w:t>
-      </w:r>
-    </w:p>
-    <w:p>
-      <w:pPr>
-        <w:pStyle w:val="ListParagraph"/>
-        <w:numPr>
-          <w:ilvl w:val="3"/>
-          <w:numId w:val="9"/>
-        </w:numPr>
-      </w:pPr>
-      <w:r>
-        <w:t xml:space="preserve">If yes, current is the child of </w:t>
-      </w:r>
-      <w:r>
-        <w:t>next</w:t>
-      </w:r>
-    </w:p>
-    <w:p>
-      <w:pPr>
-        <w:pStyle w:val="ListParagraph"/>
-        <w:numPr>
-          <w:ilvl w:val="3"/>
-          <w:numId w:val="9"/>
-        </w:numPr>
-      </w:pPr>
-      <w:r>
-        <w:t xml:space="preserve">If no, </w:t>
-      </w:r>
-      <w:r>
-        <w:t>next</w:t>
-      </w:r>
-      <w:r>
-        <w:t xml:space="preserve"> goes up to its parents and the algorithm repeats from (1)</w:t>
-      </w:r>
-      <w:r>
-        <w:t xml:space="preserve"> </w:t>
-      </w:r>
-      <w:r>
-        <w:t>until the path to the</w:t>
-      </w:r>
-      <w:r>
-        <w:t xml:space="preserve"> next node is complete</w:t>
       </w:r>
     </w:p>
     <w:p/>
@@ -3538,6 +3442,7 @@
     </w:p>
     <w:p>
       <w:r>
+        <w:lastRenderedPageBreak/>
         <w:t xml:space="preserve">Customer orders are generated by a </w:t>
       </w:r>
       <w:r>
@@ -3675,12 +3580,7 @@
         <w:t>at the first order</w:t>
       </w:r>
       <w:r>
-        <w:t xml:space="preserve">. From there it may have to move to another division if the first order does not have items contained in the first order. Once the robot </w:t>
-      </w:r>
-      <w:bookmarkStart w:id="0" w:name="_GoBack"/>
-      <w:bookmarkEnd w:id="0"/>
-      <w:r>
-        <w:t xml:space="preserve">services the current order at a given division </w:t>
+        <w:t xml:space="preserve">. From there it may have to move to another division if the first order does not have items contained in the first order. Once the robot services the current order at a given division </w:t>
       </w:r>
       <w:r>
         <w:rPr>
@@ -3817,7 +3717,6 @@
         <w:rPr>
           <w:rFonts w:ascii="Bradley Hand ITC" w:hAnsi="Bradley Hand ITC"/>
         </w:rPr>
-        <w:lastRenderedPageBreak/>
         <w:t>End of project specification.</w:t>
       </w:r>
     </w:p>
@@ -3971,7 +3870,7 @@
   <w:abstractNum w:abstractNumId="0" w15:restartNumberingAfterBreak="0">
     <w:nsid w:val="21EB6CC1"/>
     <w:multiLevelType w:val="hybridMultilevel"/>
-    <w:tmpl w:val="DA2A1B28"/>
+    <w:tmpl w:val="62DCF532"/>
     <w:lvl w:ilvl="0" w:tplc="04090003">
       <w:start w:val="1"/>
       <w:numFmt w:val="bullet"/>
@@ -4622,7 +4521,7 @@
   <w:abstractNum w:abstractNumId="6" w15:restartNumberingAfterBreak="0">
     <w:nsid w:val="671139B2"/>
     <w:multiLevelType w:val="hybridMultilevel"/>
-    <w:tmpl w:val="2F8A35AC"/>
+    <w:tmpl w:val="A6EE81CE"/>
     <w:lvl w:ilvl="0" w:tplc="04090001">
       <w:start w:val="1"/>
       <w:numFmt w:val="bullet"/>
@@ -4635,7 +4534,7 @@
         <w:rFonts w:ascii="Symbol" w:hAnsi="Symbol" w:hint="default"/>
       </w:rPr>
     </w:lvl>
-    <w:lvl w:ilvl="1" w:tplc="04090003" w:tentative="1">
+    <w:lvl w:ilvl="1" w:tplc="04090003">
       <w:start w:val="1"/>
       <w:numFmt w:val="bullet"/>
       <w:lvlText w:val="o"/>

</xml_diff>

<commit_message>
Project 2 method add and ids were corrected
</commit_message>
<xml_diff>
--- a/Project 2/Project 2 report.docx
+++ b/Project 2/Project 2 report.docx
@@ -1,6 +1,6 @@
 
 <file path=word/document.xml><?xml version="1.0" encoding="utf-8"?>
-<w:document xmlns:wpc="http://schemas.microsoft.com/office/word/2010/wordprocessingCanvas" xmlns:cx="http://schemas.microsoft.com/office/drawing/2014/chartex" xmlns:cx1="http://schemas.microsoft.com/office/drawing/2015/9/8/chartex" xmlns:mc="http://schemas.openxmlformats.org/markup-compatibility/2006" xmlns:o="urn:schemas-microsoft-com:office:office" xmlns:r="http://schemas.openxmlformats.org/officeDocument/2006/relationships" xmlns:m="http://schemas.openxmlformats.org/officeDocument/2006/math" xmlns:v="urn:schemas-microsoft-com:vml" xmlns:wp14="http://schemas.microsoft.com/office/word/2010/wordprocessingDrawing" xmlns:wp="http://schemas.openxmlformats.org/drawingml/2006/wordprocessingDrawing" xmlns:w10="urn:schemas-microsoft-com:office:word" xmlns:w="http://schemas.openxmlformats.org/wordprocessingml/2006/main" xmlns:w14="http://schemas.microsoft.com/office/word/2010/wordml" xmlns:w15="http://schemas.microsoft.com/office/word/2012/wordml" xmlns:w16se="http://schemas.microsoft.com/office/word/2015/wordml/symex" xmlns:wpg="http://schemas.microsoft.com/office/word/2010/wordprocessingGroup" xmlns:wpi="http://schemas.microsoft.com/office/word/2010/wordprocessingInk" xmlns:wne="http://schemas.microsoft.com/office/word/2006/wordml" xmlns:wps="http://schemas.microsoft.com/office/word/2010/wordprocessingShape" mc:Ignorable="w14 w15 w16se wp14">
+<w:document xmlns:wpc="http://schemas.microsoft.com/office/word/2010/wordprocessingCanvas" xmlns:cx="http://schemas.microsoft.com/office/drawing/2014/chartex" xmlns:cx1="http://schemas.microsoft.com/office/drawing/2015/9/8/chartex" xmlns:cx2="http://schemas.microsoft.com/office/drawing/2015/10/21/chartex" xmlns:cx3="http://schemas.microsoft.com/office/drawing/2016/5/9/chartex" xmlns:cx4="http://schemas.microsoft.com/office/drawing/2016/5/10/chartex" xmlns:cx5="http://schemas.microsoft.com/office/drawing/2016/5/11/chartex" xmlns:cx6="http://schemas.microsoft.com/office/drawing/2016/5/12/chartex" xmlns:cx7="http://schemas.microsoft.com/office/drawing/2016/5/13/chartex" xmlns:cx8="http://schemas.microsoft.com/office/drawing/2016/5/14/chartex" xmlns:mc="http://schemas.openxmlformats.org/markup-compatibility/2006" xmlns:aink="http://schemas.microsoft.com/office/drawing/2016/ink" xmlns:am3d="http://schemas.microsoft.com/office/drawing/2017/model3d" xmlns:o="urn:schemas-microsoft-com:office:office" xmlns:r="http://schemas.openxmlformats.org/officeDocument/2006/relationships" xmlns:m="http://schemas.openxmlformats.org/officeDocument/2006/math" xmlns:v="urn:schemas-microsoft-com:vml" xmlns:wp14="http://schemas.microsoft.com/office/word/2010/wordprocessingDrawing" xmlns:wp="http://schemas.openxmlformats.org/drawingml/2006/wordprocessingDrawing" xmlns:w10="urn:schemas-microsoft-com:office:word" xmlns:w="http://schemas.openxmlformats.org/wordprocessingml/2006/main" xmlns:w14="http://schemas.microsoft.com/office/word/2010/wordml" xmlns:w15="http://schemas.microsoft.com/office/word/2012/wordml" xmlns:w16cex="http://schemas.microsoft.com/office/word/2018/wordml/cex" xmlns:w16cid="http://schemas.microsoft.com/office/word/2016/wordml/cid" xmlns:w16="http://schemas.microsoft.com/office/word/2018/wordml" xmlns:w16se="http://schemas.microsoft.com/office/word/2015/wordml/symex" xmlns:wpg="http://schemas.microsoft.com/office/word/2010/wordprocessingGroup" xmlns:wpi="http://schemas.microsoft.com/office/word/2010/wordprocessingInk" xmlns:wne="http://schemas.microsoft.com/office/word/2006/wordml" xmlns:wps="http://schemas.microsoft.com/office/word/2010/wordprocessingShape" mc:Ignorable="w14 w15 w16se w16cid w16 w16cex wp14">
   <w:body>
     <w:p>
       <w:pPr>
@@ -313,7 +313,7 @@
         <mc:AlternateContent>
           <mc:Choice Requires="wpc">
             <w:drawing>
-              <wp:inline distT="0" distB="0" distL="0" distR="0" wp14:anchorId="208E656E" wp14:editId="11D5F63E">
+              <wp:inline distT="0" distB="0" distL="0" distR="0" wp14:anchorId="31ACE99C" wp14:editId="518AC942">
                 <wp:extent cx="5486400" cy="3200400"/>
                 <wp:effectExtent l="0" t="0" r="0" b="0"/>
                 <wp:docPr id="1" name="Canvas 1"/>
@@ -2244,7 +2244,7 @@
           </mc:Choice>
           <mc:Fallback>
             <w:pict>
-              <v:group w14:anchorId="208E656E" id="Canvas 1" o:spid="_x0000_s1026" editas="canvas" style="width:6in;height:252pt;mso-position-horizontal-relative:char;mso-position-vertical-relative:line" coordsize="54864,32004" o:gfxdata="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">
+              <v:group w14:anchorId="31ACE99C" id="Canvas 1" o:spid="_x0000_s1026" editas="canvas" style="width:6in;height:252pt;mso-position-horizontal-relative:char;mso-position-vertical-relative:line" coordsize="54864,32004" o:gfxdata="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">
                 <v:shapetype id="_x0000_t75" coordsize="21600,21600" o:spt="75" o:preferrelative="t" path="m@4@5l@4@11@9@11@9@5xe" filled="f" stroked="f">
                   <v:stroke joinstyle="miter"/>
                   <v:formulas>
@@ -3267,7 +3267,10 @@
         <w:t xml:space="preserve">It’s </w:t>
       </w:r>
       <w:r>
-        <w:t>path cose</w:t>
+        <w:t>path cos</w:t>
+      </w:r>
+      <w:r>
+        <w:t>t</w:t>
       </w:r>
       <w:r>
         <w:t xml:space="preserve"> from the parent</w:t>
@@ -3336,7 +3339,7 @@
         </w:numPr>
       </w:pPr>
       <w:r>
-        <w:t>Tail: The lasst node</w:t>
+        <w:t>Tail: The last node</w:t>
       </w:r>
     </w:p>
     <w:p/>
@@ -3367,8 +3370,6 @@
           <w:numId w:val="9"/>
         </w:numPr>
       </w:pPr>
-      <w:bookmarkStart w:id="0" w:name="_GoBack"/>
-      <w:bookmarkEnd w:id="0"/>
       <w:r>
         <w:t>By observation, we can tell that child node’s number are equal to (their parent’s * 2) + 0 / + 1 and parent node’s of a node is equal to floor(the node / 2)</w:t>
       </w:r>
@@ -3400,7 +3401,13 @@
         <w:t xml:space="preserve">When </w:t>
       </w:r>
       <w:r>
-        <w:t>a new node is add, all we need is only the</w:t>
+        <w:t>a new node is add</w:t>
+      </w:r>
+      <w:r>
+        <w:t>ed</w:t>
+      </w:r>
+      <w:r>
+        <w:t>, all we need is only the</w:t>
       </w:r>
       <w:r>
         <w:t xml:space="preserve"> path</w:t>
@@ -3410,6 +3417,30 @@
       </w:r>
       <w:r>
         <w:t>.</w:t>
+      </w:r>
+    </w:p>
+    <w:p>
+      <w:pPr>
+        <w:pStyle w:val="ListParagraph"/>
+        <w:numPr>
+          <w:ilvl w:val="1"/>
+          <w:numId w:val="9"/>
+        </w:numPr>
+      </w:pPr>
+      <w:r>
+        <w:t>Id and position of the added node is based on the tree’s tail.</w:t>
+      </w:r>
+    </w:p>
+    <w:p>
+      <w:pPr>
+        <w:pStyle w:val="ListParagraph"/>
+        <w:numPr>
+          <w:ilvl w:val="0"/>
+          <w:numId w:val="9"/>
+        </w:numPr>
+      </w:pPr>
+      <w:r>
+        <w:t>Because of the exponentially added complication of creating substrees. We use two trees: one for the map of divisions and the other for multiple maps of shelve locations.</w:t>
       </w:r>
     </w:p>
     <w:p/>
@@ -3428,6 +3459,7 @@
     </w:p>
     <w:p>
       <w:r>
+        <w:lastRenderedPageBreak/>
         <w:t>In Part A above we only considered movement to divisions. In this part we will consider</w:t>
       </w:r>
       <w:r>
@@ -3442,7 +3474,6 @@
     </w:p>
     <w:p>
       <w:r>
-        <w:lastRenderedPageBreak/>
         <w:t xml:space="preserve">Customer orders are generated by a </w:t>
       </w:r>
       <w:r>
@@ -3729,6 +3760,7 @@
     </w:p>
     <w:p>
       <w:r>
+        <w:lastRenderedPageBreak/>
         <w:t xml:space="preserve">P.S. </w:t>
       </w:r>
       <w:r>
@@ -3753,7 +3785,7 @@
 </file>
 
 <file path=word/endnotes.xml><?xml version="1.0" encoding="utf-8"?>
-<w:endnotes xmlns:wpc="http://schemas.microsoft.com/office/word/2010/wordprocessingCanvas" xmlns:cx="http://schemas.microsoft.com/office/drawing/2014/chartex" xmlns:cx1="http://schemas.microsoft.com/office/drawing/2015/9/8/chartex" xmlns:mc="http://schemas.openxmlformats.org/markup-compatibility/2006" xmlns:o="urn:schemas-microsoft-com:office:office" xmlns:r="http://schemas.openxmlformats.org/officeDocument/2006/relationships" xmlns:m="http://schemas.openxmlformats.org/officeDocument/2006/math" xmlns:v="urn:schemas-microsoft-com:vml" xmlns:wp14="http://schemas.microsoft.com/office/word/2010/wordprocessingDrawing" xmlns:wp="http://schemas.openxmlformats.org/drawingml/2006/wordprocessingDrawing" xmlns:w10="urn:schemas-microsoft-com:office:word" xmlns:w="http://schemas.openxmlformats.org/wordprocessingml/2006/main" xmlns:w14="http://schemas.microsoft.com/office/word/2010/wordml" xmlns:w15="http://schemas.microsoft.com/office/word/2012/wordml" xmlns:w16se="http://schemas.microsoft.com/office/word/2015/wordml/symex" xmlns:wpg="http://schemas.microsoft.com/office/word/2010/wordprocessingGroup" xmlns:wpi="http://schemas.microsoft.com/office/word/2010/wordprocessingInk" xmlns:wne="http://schemas.microsoft.com/office/word/2006/wordml" xmlns:wps="http://schemas.microsoft.com/office/word/2010/wordprocessingShape" mc:Ignorable="w14 w15 w16se wp14">
+<w:endnotes xmlns:wpc="http://schemas.microsoft.com/office/word/2010/wordprocessingCanvas" xmlns:cx="http://schemas.microsoft.com/office/drawing/2014/chartex" xmlns:cx1="http://schemas.microsoft.com/office/drawing/2015/9/8/chartex" xmlns:cx2="http://schemas.microsoft.com/office/drawing/2015/10/21/chartex" xmlns:cx3="http://schemas.microsoft.com/office/drawing/2016/5/9/chartex" xmlns:cx4="http://schemas.microsoft.com/office/drawing/2016/5/10/chartex" xmlns:cx5="http://schemas.microsoft.com/office/drawing/2016/5/11/chartex" xmlns:cx6="http://schemas.microsoft.com/office/drawing/2016/5/12/chartex" xmlns:cx7="http://schemas.microsoft.com/office/drawing/2016/5/13/chartex" xmlns:cx8="http://schemas.microsoft.com/office/drawing/2016/5/14/chartex" xmlns:mc="http://schemas.openxmlformats.org/markup-compatibility/2006" xmlns:aink="http://schemas.microsoft.com/office/drawing/2016/ink" xmlns:am3d="http://schemas.microsoft.com/office/drawing/2017/model3d" xmlns:o="urn:schemas-microsoft-com:office:office" xmlns:r="http://schemas.openxmlformats.org/officeDocument/2006/relationships" xmlns:m="http://schemas.openxmlformats.org/officeDocument/2006/math" xmlns:v="urn:schemas-microsoft-com:vml" xmlns:wp14="http://schemas.microsoft.com/office/word/2010/wordprocessingDrawing" xmlns:wp="http://schemas.openxmlformats.org/drawingml/2006/wordprocessingDrawing" xmlns:w10="urn:schemas-microsoft-com:office:word" xmlns:w="http://schemas.openxmlformats.org/wordprocessingml/2006/main" xmlns:w14="http://schemas.microsoft.com/office/word/2010/wordml" xmlns:w15="http://schemas.microsoft.com/office/word/2012/wordml" xmlns:w16cex="http://schemas.microsoft.com/office/word/2018/wordml/cex" xmlns:w16cid="http://schemas.microsoft.com/office/word/2016/wordml/cid" xmlns:w16="http://schemas.microsoft.com/office/word/2018/wordml" xmlns:w16se="http://schemas.microsoft.com/office/word/2015/wordml/symex" xmlns:wpg="http://schemas.microsoft.com/office/word/2010/wordprocessingGroup" xmlns:wpi="http://schemas.microsoft.com/office/word/2010/wordprocessingInk" xmlns:wne="http://schemas.microsoft.com/office/word/2006/wordml" xmlns:wps="http://schemas.microsoft.com/office/word/2010/wordprocessingShape" mc:Ignorable="w14 w15 w16se w16cid w16 w16cex wp14">
   <w:endnote w:type="separator" w:id="-1">
     <w:p>
       <w:pPr>
@@ -3778,7 +3810,7 @@
 </file>
 
 <file path=word/footer1.xml><?xml version="1.0" encoding="utf-8"?>
-<w:ftr xmlns:wpc="http://schemas.microsoft.com/office/word/2010/wordprocessingCanvas" xmlns:cx="http://schemas.microsoft.com/office/drawing/2014/chartex" xmlns:cx1="http://schemas.microsoft.com/office/drawing/2015/9/8/chartex" xmlns:mc="http://schemas.openxmlformats.org/markup-compatibility/2006" xmlns:o="urn:schemas-microsoft-com:office:office" xmlns:r="http://schemas.openxmlformats.org/officeDocument/2006/relationships" xmlns:m="http://schemas.openxmlformats.org/officeDocument/2006/math" xmlns:v="urn:schemas-microsoft-com:vml" xmlns:wp14="http://schemas.microsoft.com/office/word/2010/wordprocessingDrawing" xmlns:wp="http://schemas.openxmlformats.org/drawingml/2006/wordprocessingDrawing" xmlns:w10="urn:schemas-microsoft-com:office:word" xmlns:w="http://schemas.openxmlformats.org/wordprocessingml/2006/main" xmlns:w14="http://schemas.microsoft.com/office/word/2010/wordml" xmlns:w15="http://schemas.microsoft.com/office/word/2012/wordml" xmlns:w16se="http://schemas.microsoft.com/office/word/2015/wordml/symex" xmlns:wpg="http://schemas.microsoft.com/office/word/2010/wordprocessingGroup" xmlns:wpi="http://schemas.microsoft.com/office/word/2010/wordprocessingInk" xmlns:wne="http://schemas.microsoft.com/office/word/2006/wordml" xmlns:wps="http://schemas.microsoft.com/office/word/2010/wordprocessingShape" mc:Ignorable="w14 w15 w16se wp14">
+<w:ftr xmlns:wpc="http://schemas.microsoft.com/office/word/2010/wordprocessingCanvas" xmlns:cx="http://schemas.microsoft.com/office/drawing/2014/chartex" xmlns:cx1="http://schemas.microsoft.com/office/drawing/2015/9/8/chartex" xmlns:cx2="http://schemas.microsoft.com/office/drawing/2015/10/21/chartex" xmlns:cx3="http://schemas.microsoft.com/office/drawing/2016/5/9/chartex" xmlns:cx4="http://schemas.microsoft.com/office/drawing/2016/5/10/chartex" xmlns:cx5="http://schemas.microsoft.com/office/drawing/2016/5/11/chartex" xmlns:cx6="http://schemas.microsoft.com/office/drawing/2016/5/12/chartex" xmlns:cx7="http://schemas.microsoft.com/office/drawing/2016/5/13/chartex" xmlns:cx8="http://schemas.microsoft.com/office/drawing/2016/5/14/chartex" xmlns:mc="http://schemas.openxmlformats.org/markup-compatibility/2006" xmlns:aink="http://schemas.microsoft.com/office/drawing/2016/ink" xmlns:am3d="http://schemas.microsoft.com/office/drawing/2017/model3d" xmlns:o="urn:schemas-microsoft-com:office:office" xmlns:r="http://schemas.openxmlformats.org/officeDocument/2006/relationships" xmlns:m="http://schemas.openxmlformats.org/officeDocument/2006/math" xmlns:v="urn:schemas-microsoft-com:vml" xmlns:wp14="http://schemas.microsoft.com/office/word/2010/wordprocessingDrawing" xmlns:wp="http://schemas.openxmlformats.org/drawingml/2006/wordprocessingDrawing" xmlns:w10="urn:schemas-microsoft-com:office:word" xmlns:w="http://schemas.openxmlformats.org/wordprocessingml/2006/main" xmlns:w14="http://schemas.microsoft.com/office/word/2010/wordml" xmlns:w15="http://schemas.microsoft.com/office/word/2012/wordml" xmlns:w16cex="http://schemas.microsoft.com/office/word/2018/wordml/cex" xmlns:w16cid="http://schemas.microsoft.com/office/word/2016/wordml/cid" xmlns:w16="http://schemas.microsoft.com/office/word/2018/wordml" xmlns:w16se="http://schemas.microsoft.com/office/word/2015/wordml/symex" xmlns:wpg="http://schemas.microsoft.com/office/word/2010/wordprocessingGroup" xmlns:wpi="http://schemas.microsoft.com/office/word/2010/wordprocessingInk" xmlns:wne="http://schemas.microsoft.com/office/word/2006/wordml" xmlns:wps="http://schemas.microsoft.com/office/word/2010/wordprocessingShape" mc:Ignorable="w14 w15 w16se w16cid w16 w16cex wp14">
   <w:p>
     <w:pPr>
       <w:pStyle w:val="Footer"/>
@@ -3788,7 +3820,7 @@
 </file>
 
 <file path=word/footer2.xml><?xml version="1.0" encoding="utf-8"?>
-<w:ftr xmlns:wpc="http://schemas.microsoft.com/office/word/2010/wordprocessingCanvas" xmlns:cx="http://schemas.microsoft.com/office/drawing/2014/chartex" xmlns:cx1="http://schemas.microsoft.com/office/drawing/2015/9/8/chartex" xmlns:mc="http://schemas.openxmlformats.org/markup-compatibility/2006" xmlns:o="urn:schemas-microsoft-com:office:office" xmlns:r="http://schemas.openxmlformats.org/officeDocument/2006/relationships" xmlns:m="http://schemas.openxmlformats.org/officeDocument/2006/math" xmlns:v="urn:schemas-microsoft-com:vml" xmlns:wp14="http://schemas.microsoft.com/office/word/2010/wordprocessingDrawing" xmlns:wp="http://schemas.openxmlformats.org/drawingml/2006/wordprocessingDrawing" xmlns:w10="urn:schemas-microsoft-com:office:word" xmlns:w="http://schemas.openxmlformats.org/wordprocessingml/2006/main" xmlns:w14="http://schemas.microsoft.com/office/word/2010/wordml" xmlns:w15="http://schemas.microsoft.com/office/word/2012/wordml" xmlns:w16se="http://schemas.microsoft.com/office/word/2015/wordml/symex" xmlns:wpg="http://schemas.microsoft.com/office/word/2010/wordprocessingGroup" xmlns:wpi="http://schemas.microsoft.com/office/word/2010/wordprocessingInk" xmlns:wne="http://schemas.microsoft.com/office/word/2006/wordml" xmlns:wps="http://schemas.microsoft.com/office/word/2010/wordprocessingShape" mc:Ignorable="w14 w15 w16se wp14">
+<w:ftr xmlns:wpc="http://schemas.microsoft.com/office/word/2010/wordprocessingCanvas" xmlns:cx="http://schemas.microsoft.com/office/drawing/2014/chartex" xmlns:cx1="http://schemas.microsoft.com/office/drawing/2015/9/8/chartex" xmlns:cx2="http://schemas.microsoft.com/office/drawing/2015/10/21/chartex" xmlns:cx3="http://schemas.microsoft.com/office/drawing/2016/5/9/chartex" xmlns:cx4="http://schemas.microsoft.com/office/drawing/2016/5/10/chartex" xmlns:cx5="http://schemas.microsoft.com/office/drawing/2016/5/11/chartex" xmlns:cx6="http://schemas.microsoft.com/office/drawing/2016/5/12/chartex" xmlns:cx7="http://schemas.microsoft.com/office/drawing/2016/5/13/chartex" xmlns:cx8="http://schemas.microsoft.com/office/drawing/2016/5/14/chartex" xmlns:mc="http://schemas.openxmlformats.org/markup-compatibility/2006" xmlns:aink="http://schemas.microsoft.com/office/drawing/2016/ink" xmlns:am3d="http://schemas.microsoft.com/office/drawing/2017/model3d" xmlns:o="urn:schemas-microsoft-com:office:office" xmlns:r="http://schemas.openxmlformats.org/officeDocument/2006/relationships" xmlns:m="http://schemas.openxmlformats.org/officeDocument/2006/math" xmlns:v="urn:schemas-microsoft-com:vml" xmlns:wp14="http://schemas.microsoft.com/office/word/2010/wordprocessingDrawing" xmlns:wp="http://schemas.openxmlformats.org/drawingml/2006/wordprocessingDrawing" xmlns:w10="urn:schemas-microsoft-com:office:word" xmlns:w="http://schemas.openxmlformats.org/wordprocessingml/2006/main" xmlns:w14="http://schemas.microsoft.com/office/word/2010/wordml" xmlns:w15="http://schemas.microsoft.com/office/word/2012/wordml" xmlns:w16cex="http://schemas.microsoft.com/office/word/2018/wordml/cex" xmlns:w16cid="http://schemas.microsoft.com/office/word/2016/wordml/cid" xmlns:w16="http://schemas.microsoft.com/office/word/2018/wordml" xmlns:w16se="http://schemas.microsoft.com/office/word/2015/wordml/symex" xmlns:wpg="http://schemas.microsoft.com/office/word/2010/wordprocessingGroup" xmlns:wpi="http://schemas.microsoft.com/office/word/2010/wordprocessingInk" xmlns:wne="http://schemas.microsoft.com/office/word/2006/wordml" xmlns:wps="http://schemas.microsoft.com/office/word/2010/wordprocessingShape" mc:Ignorable="w14 w15 w16se w16cid w16 w16cex wp14">
   <w:p>
     <w:pPr>
       <w:pStyle w:val="Footer"/>
@@ -3798,7 +3830,7 @@
 </file>
 
 <file path=word/footer3.xml><?xml version="1.0" encoding="utf-8"?>
-<w:ftr xmlns:wpc="http://schemas.microsoft.com/office/word/2010/wordprocessingCanvas" xmlns:cx="http://schemas.microsoft.com/office/drawing/2014/chartex" xmlns:cx1="http://schemas.microsoft.com/office/drawing/2015/9/8/chartex" xmlns:mc="http://schemas.openxmlformats.org/markup-compatibility/2006" xmlns:o="urn:schemas-microsoft-com:office:office" xmlns:r="http://schemas.openxmlformats.org/officeDocument/2006/relationships" xmlns:m="http://schemas.openxmlformats.org/officeDocument/2006/math" xmlns:v="urn:schemas-microsoft-com:vml" xmlns:wp14="http://schemas.microsoft.com/office/word/2010/wordprocessingDrawing" xmlns:wp="http://schemas.openxmlformats.org/drawingml/2006/wordprocessingDrawing" xmlns:w10="urn:schemas-microsoft-com:office:word" xmlns:w="http://schemas.openxmlformats.org/wordprocessingml/2006/main" xmlns:w14="http://schemas.microsoft.com/office/word/2010/wordml" xmlns:w15="http://schemas.microsoft.com/office/word/2012/wordml" xmlns:w16se="http://schemas.microsoft.com/office/word/2015/wordml/symex" xmlns:wpg="http://schemas.microsoft.com/office/word/2010/wordprocessingGroup" xmlns:wpi="http://schemas.microsoft.com/office/word/2010/wordprocessingInk" xmlns:wne="http://schemas.microsoft.com/office/word/2006/wordml" xmlns:wps="http://schemas.microsoft.com/office/word/2010/wordprocessingShape" mc:Ignorable="w14 w15 w16se wp14">
+<w:ftr xmlns:wpc="http://schemas.microsoft.com/office/word/2010/wordprocessingCanvas" xmlns:cx="http://schemas.microsoft.com/office/drawing/2014/chartex" xmlns:cx1="http://schemas.microsoft.com/office/drawing/2015/9/8/chartex" xmlns:cx2="http://schemas.microsoft.com/office/drawing/2015/10/21/chartex" xmlns:cx3="http://schemas.microsoft.com/office/drawing/2016/5/9/chartex" xmlns:cx4="http://schemas.microsoft.com/office/drawing/2016/5/10/chartex" xmlns:cx5="http://schemas.microsoft.com/office/drawing/2016/5/11/chartex" xmlns:cx6="http://schemas.microsoft.com/office/drawing/2016/5/12/chartex" xmlns:cx7="http://schemas.microsoft.com/office/drawing/2016/5/13/chartex" xmlns:cx8="http://schemas.microsoft.com/office/drawing/2016/5/14/chartex" xmlns:mc="http://schemas.openxmlformats.org/markup-compatibility/2006" xmlns:aink="http://schemas.microsoft.com/office/drawing/2016/ink" xmlns:am3d="http://schemas.microsoft.com/office/drawing/2017/model3d" xmlns:o="urn:schemas-microsoft-com:office:office" xmlns:r="http://schemas.openxmlformats.org/officeDocument/2006/relationships" xmlns:m="http://schemas.openxmlformats.org/officeDocument/2006/math" xmlns:v="urn:schemas-microsoft-com:vml" xmlns:wp14="http://schemas.microsoft.com/office/word/2010/wordprocessingDrawing" xmlns:wp="http://schemas.openxmlformats.org/drawingml/2006/wordprocessingDrawing" xmlns:w10="urn:schemas-microsoft-com:office:word" xmlns:w="http://schemas.openxmlformats.org/wordprocessingml/2006/main" xmlns:w14="http://schemas.microsoft.com/office/word/2010/wordml" xmlns:w15="http://schemas.microsoft.com/office/word/2012/wordml" xmlns:w16cex="http://schemas.microsoft.com/office/word/2018/wordml/cex" xmlns:w16cid="http://schemas.microsoft.com/office/word/2016/wordml/cid" xmlns:w16="http://schemas.microsoft.com/office/word/2018/wordml" xmlns:w16se="http://schemas.microsoft.com/office/word/2015/wordml/symex" xmlns:wpg="http://schemas.microsoft.com/office/word/2010/wordprocessingGroup" xmlns:wpi="http://schemas.microsoft.com/office/word/2010/wordprocessingInk" xmlns:wne="http://schemas.microsoft.com/office/word/2006/wordml" xmlns:wps="http://schemas.microsoft.com/office/word/2010/wordprocessingShape" mc:Ignorable="w14 w15 w16se w16cid w16 w16cex wp14">
   <w:p>
     <w:pPr>
       <w:pStyle w:val="Footer"/>
@@ -3808,7 +3840,7 @@
 </file>
 
 <file path=word/footnotes.xml><?xml version="1.0" encoding="utf-8"?>
-<w:footnotes xmlns:wpc="http://schemas.microsoft.com/office/word/2010/wordprocessingCanvas" xmlns:cx="http://schemas.microsoft.com/office/drawing/2014/chartex" xmlns:cx1="http://schemas.microsoft.com/office/drawing/2015/9/8/chartex" xmlns:mc="http://schemas.openxmlformats.org/markup-compatibility/2006" xmlns:o="urn:schemas-microsoft-com:office:office" xmlns:r="http://schemas.openxmlformats.org/officeDocument/2006/relationships" xmlns:m="http://schemas.openxmlformats.org/officeDocument/2006/math" xmlns:v="urn:schemas-microsoft-com:vml" xmlns:wp14="http://schemas.microsoft.com/office/word/2010/wordprocessingDrawing" xmlns:wp="http://schemas.openxmlformats.org/drawingml/2006/wordprocessingDrawing" xmlns:w10="urn:schemas-microsoft-com:office:word" xmlns:w="http://schemas.openxmlformats.org/wordprocessingml/2006/main" xmlns:w14="http://schemas.microsoft.com/office/word/2010/wordml" xmlns:w15="http://schemas.microsoft.com/office/word/2012/wordml" xmlns:w16se="http://schemas.microsoft.com/office/word/2015/wordml/symex" xmlns:wpg="http://schemas.microsoft.com/office/word/2010/wordprocessingGroup" xmlns:wpi="http://schemas.microsoft.com/office/word/2010/wordprocessingInk" xmlns:wne="http://schemas.microsoft.com/office/word/2006/wordml" xmlns:wps="http://schemas.microsoft.com/office/word/2010/wordprocessingShape" mc:Ignorable="w14 w15 w16se wp14">
+<w:footnotes xmlns:wpc="http://schemas.microsoft.com/office/word/2010/wordprocessingCanvas" xmlns:cx="http://schemas.microsoft.com/office/drawing/2014/chartex" xmlns:cx1="http://schemas.microsoft.com/office/drawing/2015/9/8/chartex" xmlns:cx2="http://schemas.microsoft.com/office/drawing/2015/10/21/chartex" xmlns:cx3="http://schemas.microsoft.com/office/drawing/2016/5/9/chartex" xmlns:cx4="http://schemas.microsoft.com/office/drawing/2016/5/10/chartex" xmlns:cx5="http://schemas.microsoft.com/office/drawing/2016/5/11/chartex" xmlns:cx6="http://schemas.microsoft.com/office/drawing/2016/5/12/chartex" xmlns:cx7="http://schemas.microsoft.com/office/drawing/2016/5/13/chartex" xmlns:cx8="http://schemas.microsoft.com/office/drawing/2016/5/14/chartex" xmlns:mc="http://schemas.openxmlformats.org/markup-compatibility/2006" xmlns:aink="http://schemas.microsoft.com/office/drawing/2016/ink" xmlns:am3d="http://schemas.microsoft.com/office/drawing/2017/model3d" xmlns:o="urn:schemas-microsoft-com:office:office" xmlns:r="http://schemas.openxmlformats.org/officeDocument/2006/relationships" xmlns:m="http://schemas.openxmlformats.org/officeDocument/2006/math" xmlns:v="urn:schemas-microsoft-com:vml" xmlns:wp14="http://schemas.microsoft.com/office/word/2010/wordprocessingDrawing" xmlns:wp="http://schemas.openxmlformats.org/drawingml/2006/wordprocessingDrawing" xmlns:w10="urn:schemas-microsoft-com:office:word" xmlns:w="http://schemas.openxmlformats.org/wordprocessingml/2006/main" xmlns:w14="http://schemas.microsoft.com/office/word/2010/wordml" xmlns:w15="http://schemas.microsoft.com/office/word/2012/wordml" xmlns:w16cex="http://schemas.microsoft.com/office/word/2018/wordml/cex" xmlns:w16cid="http://schemas.microsoft.com/office/word/2016/wordml/cid" xmlns:w16="http://schemas.microsoft.com/office/word/2018/wordml" xmlns:w16se="http://schemas.microsoft.com/office/word/2015/wordml/symex" xmlns:wpg="http://schemas.microsoft.com/office/word/2010/wordprocessingGroup" xmlns:wpi="http://schemas.microsoft.com/office/word/2010/wordprocessingInk" xmlns:wne="http://schemas.microsoft.com/office/word/2006/wordml" xmlns:wps="http://schemas.microsoft.com/office/word/2010/wordprocessingShape" mc:Ignorable="w14 w15 w16se w16cid w16 w16cex wp14">
   <w:footnote w:type="separator" w:id="-1">
     <w:p>
       <w:pPr>
@@ -3833,7 +3865,7 @@
 </file>
 
 <file path=word/header1.xml><?xml version="1.0" encoding="utf-8"?>
-<w:hdr xmlns:wpc="http://schemas.microsoft.com/office/word/2010/wordprocessingCanvas" xmlns:cx="http://schemas.microsoft.com/office/drawing/2014/chartex" xmlns:cx1="http://schemas.microsoft.com/office/drawing/2015/9/8/chartex" xmlns:mc="http://schemas.openxmlformats.org/markup-compatibility/2006" xmlns:o="urn:schemas-microsoft-com:office:office" xmlns:r="http://schemas.openxmlformats.org/officeDocument/2006/relationships" xmlns:m="http://schemas.openxmlformats.org/officeDocument/2006/math" xmlns:v="urn:schemas-microsoft-com:vml" xmlns:wp14="http://schemas.microsoft.com/office/word/2010/wordprocessingDrawing" xmlns:wp="http://schemas.openxmlformats.org/drawingml/2006/wordprocessingDrawing" xmlns:w10="urn:schemas-microsoft-com:office:word" xmlns:w="http://schemas.openxmlformats.org/wordprocessingml/2006/main" xmlns:w14="http://schemas.microsoft.com/office/word/2010/wordml" xmlns:w15="http://schemas.microsoft.com/office/word/2012/wordml" xmlns:w16se="http://schemas.microsoft.com/office/word/2015/wordml/symex" xmlns:wpg="http://schemas.microsoft.com/office/word/2010/wordprocessingGroup" xmlns:wpi="http://schemas.microsoft.com/office/word/2010/wordprocessingInk" xmlns:wne="http://schemas.microsoft.com/office/word/2006/wordml" xmlns:wps="http://schemas.microsoft.com/office/word/2010/wordprocessingShape" mc:Ignorable="w14 w15 w16se wp14">
+<w:hdr xmlns:wpc="http://schemas.microsoft.com/office/word/2010/wordprocessingCanvas" xmlns:cx="http://schemas.microsoft.com/office/drawing/2014/chartex" xmlns:cx1="http://schemas.microsoft.com/office/drawing/2015/9/8/chartex" xmlns:cx2="http://schemas.microsoft.com/office/drawing/2015/10/21/chartex" xmlns:cx3="http://schemas.microsoft.com/office/drawing/2016/5/9/chartex" xmlns:cx4="http://schemas.microsoft.com/office/drawing/2016/5/10/chartex" xmlns:cx5="http://schemas.microsoft.com/office/drawing/2016/5/11/chartex" xmlns:cx6="http://schemas.microsoft.com/office/drawing/2016/5/12/chartex" xmlns:cx7="http://schemas.microsoft.com/office/drawing/2016/5/13/chartex" xmlns:cx8="http://schemas.microsoft.com/office/drawing/2016/5/14/chartex" xmlns:mc="http://schemas.openxmlformats.org/markup-compatibility/2006" xmlns:aink="http://schemas.microsoft.com/office/drawing/2016/ink" xmlns:am3d="http://schemas.microsoft.com/office/drawing/2017/model3d" xmlns:o="urn:schemas-microsoft-com:office:office" xmlns:r="http://schemas.openxmlformats.org/officeDocument/2006/relationships" xmlns:m="http://schemas.openxmlformats.org/officeDocument/2006/math" xmlns:v="urn:schemas-microsoft-com:vml" xmlns:wp14="http://schemas.microsoft.com/office/word/2010/wordprocessingDrawing" xmlns:wp="http://schemas.openxmlformats.org/drawingml/2006/wordprocessingDrawing" xmlns:w10="urn:schemas-microsoft-com:office:word" xmlns:w="http://schemas.openxmlformats.org/wordprocessingml/2006/main" xmlns:w14="http://schemas.microsoft.com/office/word/2010/wordml" xmlns:w15="http://schemas.microsoft.com/office/word/2012/wordml" xmlns:w16cex="http://schemas.microsoft.com/office/word/2018/wordml/cex" xmlns:w16cid="http://schemas.microsoft.com/office/word/2016/wordml/cid" xmlns:w16="http://schemas.microsoft.com/office/word/2018/wordml" xmlns:w16se="http://schemas.microsoft.com/office/word/2015/wordml/symex" xmlns:wpg="http://schemas.microsoft.com/office/word/2010/wordprocessingGroup" xmlns:wpi="http://schemas.microsoft.com/office/word/2010/wordprocessingInk" xmlns:wne="http://schemas.microsoft.com/office/word/2006/wordml" xmlns:wps="http://schemas.microsoft.com/office/word/2010/wordprocessingShape" mc:Ignorable="w14 w15 w16se w16cid w16 w16cex wp14">
   <w:p>
     <w:pPr>
       <w:pStyle w:val="Header"/>
@@ -3843,7 +3875,7 @@
 </file>
 
 <file path=word/header2.xml><?xml version="1.0" encoding="utf-8"?>
-<w:hdr xmlns:wpc="http://schemas.microsoft.com/office/word/2010/wordprocessingCanvas" xmlns:cx="http://schemas.microsoft.com/office/drawing/2014/chartex" xmlns:cx1="http://schemas.microsoft.com/office/drawing/2015/9/8/chartex" xmlns:mc="http://schemas.openxmlformats.org/markup-compatibility/2006" xmlns:o="urn:schemas-microsoft-com:office:office" xmlns:r="http://schemas.openxmlformats.org/officeDocument/2006/relationships" xmlns:m="http://schemas.openxmlformats.org/officeDocument/2006/math" xmlns:v="urn:schemas-microsoft-com:vml" xmlns:wp14="http://schemas.microsoft.com/office/word/2010/wordprocessingDrawing" xmlns:wp="http://schemas.openxmlformats.org/drawingml/2006/wordprocessingDrawing" xmlns:w10="urn:schemas-microsoft-com:office:word" xmlns:w="http://schemas.openxmlformats.org/wordprocessingml/2006/main" xmlns:w14="http://schemas.microsoft.com/office/word/2010/wordml" xmlns:w15="http://schemas.microsoft.com/office/word/2012/wordml" xmlns:w16se="http://schemas.microsoft.com/office/word/2015/wordml/symex" xmlns:wpg="http://schemas.microsoft.com/office/word/2010/wordprocessingGroup" xmlns:wpi="http://schemas.microsoft.com/office/word/2010/wordprocessingInk" xmlns:wne="http://schemas.microsoft.com/office/word/2006/wordml" xmlns:wps="http://schemas.microsoft.com/office/word/2010/wordprocessingShape" mc:Ignorable="w14 w15 w16se wp14">
+<w:hdr xmlns:wpc="http://schemas.microsoft.com/office/word/2010/wordprocessingCanvas" xmlns:cx="http://schemas.microsoft.com/office/drawing/2014/chartex" xmlns:cx1="http://schemas.microsoft.com/office/drawing/2015/9/8/chartex" xmlns:cx2="http://schemas.microsoft.com/office/drawing/2015/10/21/chartex" xmlns:cx3="http://schemas.microsoft.com/office/drawing/2016/5/9/chartex" xmlns:cx4="http://schemas.microsoft.com/office/drawing/2016/5/10/chartex" xmlns:cx5="http://schemas.microsoft.com/office/drawing/2016/5/11/chartex" xmlns:cx6="http://schemas.microsoft.com/office/drawing/2016/5/12/chartex" xmlns:cx7="http://schemas.microsoft.com/office/drawing/2016/5/13/chartex" xmlns:cx8="http://schemas.microsoft.com/office/drawing/2016/5/14/chartex" xmlns:mc="http://schemas.openxmlformats.org/markup-compatibility/2006" xmlns:aink="http://schemas.microsoft.com/office/drawing/2016/ink" xmlns:am3d="http://schemas.microsoft.com/office/drawing/2017/model3d" xmlns:o="urn:schemas-microsoft-com:office:office" xmlns:r="http://schemas.openxmlformats.org/officeDocument/2006/relationships" xmlns:m="http://schemas.openxmlformats.org/officeDocument/2006/math" xmlns:v="urn:schemas-microsoft-com:vml" xmlns:wp14="http://schemas.microsoft.com/office/word/2010/wordprocessingDrawing" xmlns:wp="http://schemas.openxmlformats.org/drawingml/2006/wordprocessingDrawing" xmlns:w10="urn:schemas-microsoft-com:office:word" xmlns:w="http://schemas.openxmlformats.org/wordprocessingml/2006/main" xmlns:w14="http://schemas.microsoft.com/office/word/2010/wordml" xmlns:w15="http://schemas.microsoft.com/office/word/2012/wordml" xmlns:w16cex="http://schemas.microsoft.com/office/word/2018/wordml/cex" xmlns:w16cid="http://schemas.microsoft.com/office/word/2016/wordml/cid" xmlns:w16="http://schemas.microsoft.com/office/word/2018/wordml" xmlns:w16se="http://schemas.microsoft.com/office/word/2015/wordml/symex" xmlns:wpg="http://schemas.microsoft.com/office/word/2010/wordprocessingGroup" xmlns:wpi="http://schemas.microsoft.com/office/word/2010/wordprocessingInk" xmlns:wne="http://schemas.microsoft.com/office/word/2006/wordml" xmlns:wps="http://schemas.microsoft.com/office/word/2010/wordprocessingShape" mc:Ignorable="w14 w15 w16se w16cid w16 w16cex wp14">
   <w:p>
     <w:pPr>
       <w:pStyle w:val="Header"/>
@@ -3856,7 +3888,7 @@
 </file>
 
 <file path=word/header3.xml><?xml version="1.0" encoding="utf-8"?>
-<w:hdr xmlns:wpc="http://schemas.microsoft.com/office/word/2010/wordprocessingCanvas" xmlns:cx="http://schemas.microsoft.com/office/drawing/2014/chartex" xmlns:cx1="http://schemas.microsoft.com/office/drawing/2015/9/8/chartex" xmlns:mc="http://schemas.openxmlformats.org/markup-compatibility/2006" xmlns:o="urn:schemas-microsoft-com:office:office" xmlns:r="http://schemas.openxmlformats.org/officeDocument/2006/relationships" xmlns:m="http://schemas.openxmlformats.org/officeDocument/2006/math" xmlns:v="urn:schemas-microsoft-com:vml" xmlns:wp14="http://schemas.microsoft.com/office/word/2010/wordprocessingDrawing" xmlns:wp="http://schemas.openxmlformats.org/drawingml/2006/wordprocessingDrawing" xmlns:w10="urn:schemas-microsoft-com:office:word" xmlns:w="http://schemas.openxmlformats.org/wordprocessingml/2006/main" xmlns:w14="http://schemas.microsoft.com/office/word/2010/wordml" xmlns:w15="http://schemas.microsoft.com/office/word/2012/wordml" xmlns:w16se="http://schemas.microsoft.com/office/word/2015/wordml/symex" xmlns:wpg="http://schemas.microsoft.com/office/word/2010/wordprocessingGroup" xmlns:wpi="http://schemas.microsoft.com/office/word/2010/wordprocessingInk" xmlns:wne="http://schemas.microsoft.com/office/word/2006/wordml" xmlns:wps="http://schemas.microsoft.com/office/word/2010/wordprocessingShape" mc:Ignorable="w14 w15 w16se wp14">
+<w:hdr xmlns:wpc="http://schemas.microsoft.com/office/word/2010/wordprocessingCanvas" xmlns:cx="http://schemas.microsoft.com/office/drawing/2014/chartex" xmlns:cx1="http://schemas.microsoft.com/office/drawing/2015/9/8/chartex" xmlns:cx2="http://schemas.microsoft.com/office/drawing/2015/10/21/chartex" xmlns:cx3="http://schemas.microsoft.com/office/drawing/2016/5/9/chartex" xmlns:cx4="http://schemas.microsoft.com/office/drawing/2016/5/10/chartex" xmlns:cx5="http://schemas.microsoft.com/office/drawing/2016/5/11/chartex" xmlns:cx6="http://schemas.microsoft.com/office/drawing/2016/5/12/chartex" xmlns:cx7="http://schemas.microsoft.com/office/drawing/2016/5/13/chartex" xmlns:cx8="http://schemas.microsoft.com/office/drawing/2016/5/14/chartex" xmlns:mc="http://schemas.openxmlformats.org/markup-compatibility/2006" xmlns:aink="http://schemas.microsoft.com/office/drawing/2016/ink" xmlns:am3d="http://schemas.microsoft.com/office/drawing/2017/model3d" xmlns:o="urn:schemas-microsoft-com:office:office" xmlns:r="http://schemas.openxmlformats.org/officeDocument/2006/relationships" xmlns:m="http://schemas.openxmlformats.org/officeDocument/2006/math" xmlns:v="urn:schemas-microsoft-com:vml" xmlns:wp14="http://schemas.microsoft.com/office/word/2010/wordprocessingDrawing" xmlns:wp="http://schemas.openxmlformats.org/drawingml/2006/wordprocessingDrawing" xmlns:w10="urn:schemas-microsoft-com:office:word" xmlns:w="http://schemas.openxmlformats.org/wordprocessingml/2006/main" xmlns:w14="http://schemas.microsoft.com/office/word/2010/wordml" xmlns:w15="http://schemas.microsoft.com/office/word/2012/wordml" xmlns:w16cex="http://schemas.microsoft.com/office/word/2018/wordml/cex" xmlns:w16cid="http://schemas.microsoft.com/office/word/2016/wordml/cid" xmlns:w16="http://schemas.microsoft.com/office/word/2018/wordml" xmlns:w16se="http://schemas.microsoft.com/office/word/2015/wordml/symex" xmlns:wpg="http://schemas.microsoft.com/office/word/2010/wordprocessingGroup" xmlns:wpi="http://schemas.microsoft.com/office/word/2010/wordprocessingInk" xmlns:wne="http://schemas.microsoft.com/office/word/2006/wordml" xmlns:wps="http://schemas.microsoft.com/office/word/2010/wordprocessingShape" mc:Ignorable="w14 w15 w16se w16cid w16 w16cex wp14">
   <w:p>
     <w:pPr>
       <w:pStyle w:val="Header"/>
@@ -3866,7 +3898,7 @@
 </file>
 
 <file path=word/numbering.xml><?xml version="1.0" encoding="utf-8"?>
-<w:numbering xmlns:wpc="http://schemas.microsoft.com/office/word/2010/wordprocessingCanvas" xmlns:cx="http://schemas.microsoft.com/office/drawing/2014/chartex" xmlns:cx1="http://schemas.microsoft.com/office/drawing/2015/9/8/chartex" xmlns:mc="http://schemas.openxmlformats.org/markup-compatibility/2006" xmlns:o="urn:schemas-microsoft-com:office:office" xmlns:r="http://schemas.openxmlformats.org/officeDocument/2006/relationships" xmlns:m="http://schemas.openxmlformats.org/officeDocument/2006/math" xmlns:v="urn:schemas-microsoft-com:vml" xmlns:wp14="http://schemas.microsoft.com/office/word/2010/wordprocessingDrawing" xmlns:wp="http://schemas.openxmlformats.org/drawingml/2006/wordprocessingDrawing" xmlns:w10="urn:schemas-microsoft-com:office:word" xmlns:w="http://schemas.openxmlformats.org/wordprocessingml/2006/main" xmlns:w14="http://schemas.microsoft.com/office/word/2010/wordml" xmlns:w15="http://schemas.microsoft.com/office/word/2012/wordml" xmlns:w16se="http://schemas.microsoft.com/office/word/2015/wordml/symex" xmlns:wpg="http://schemas.microsoft.com/office/word/2010/wordprocessingGroup" xmlns:wpi="http://schemas.microsoft.com/office/word/2010/wordprocessingInk" xmlns:wne="http://schemas.microsoft.com/office/word/2006/wordml" xmlns:wps="http://schemas.microsoft.com/office/word/2010/wordprocessingShape" mc:Ignorable="w14 w15 w16se wp14">
+<w:numbering xmlns:wpc="http://schemas.microsoft.com/office/word/2010/wordprocessingCanvas" xmlns:cx="http://schemas.microsoft.com/office/drawing/2014/chartex" xmlns:cx1="http://schemas.microsoft.com/office/drawing/2015/9/8/chartex" xmlns:cx2="http://schemas.microsoft.com/office/drawing/2015/10/21/chartex" xmlns:cx3="http://schemas.microsoft.com/office/drawing/2016/5/9/chartex" xmlns:cx4="http://schemas.microsoft.com/office/drawing/2016/5/10/chartex" xmlns:cx5="http://schemas.microsoft.com/office/drawing/2016/5/11/chartex" xmlns:cx6="http://schemas.microsoft.com/office/drawing/2016/5/12/chartex" xmlns:cx7="http://schemas.microsoft.com/office/drawing/2016/5/13/chartex" xmlns:cx8="http://schemas.microsoft.com/office/drawing/2016/5/14/chartex" xmlns:mc="http://schemas.openxmlformats.org/markup-compatibility/2006" xmlns:aink="http://schemas.microsoft.com/office/drawing/2016/ink" xmlns:am3d="http://schemas.microsoft.com/office/drawing/2017/model3d" xmlns:o="urn:schemas-microsoft-com:office:office" xmlns:r="http://schemas.openxmlformats.org/officeDocument/2006/relationships" xmlns:m="http://schemas.openxmlformats.org/officeDocument/2006/math" xmlns:v="urn:schemas-microsoft-com:vml" xmlns:wp14="http://schemas.microsoft.com/office/word/2010/wordprocessingDrawing" xmlns:wp="http://schemas.openxmlformats.org/drawingml/2006/wordprocessingDrawing" xmlns:w10="urn:schemas-microsoft-com:office:word" xmlns:w="http://schemas.openxmlformats.org/wordprocessingml/2006/main" xmlns:w14="http://schemas.microsoft.com/office/word/2010/wordml" xmlns:w15="http://schemas.microsoft.com/office/word/2012/wordml" xmlns:w16cex="http://schemas.microsoft.com/office/word/2018/wordml/cex" xmlns:w16cid="http://schemas.microsoft.com/office/word/2016/wordml/cid" xmlns:w16="http://schemas.microsoft.com/office/word/2018/wordml" xmlns:w16se="http://schemas.microsoft.com/office/word/2015/wordml/symex" xmlns:wpg="http://schemas.microsoft.com/office/word/2010/wordprocessingGroup" xmlns:wpi="http://schemas.microsoft.com/office/word/2010/wordprocessingInk" xmlns:wne="http://schemas.microsoft.com/office/word/2006/wordml" xmlns:wps="http://schemas.microsoft.com/office/word/2010/wordprocessingShape" mc:Ignorable="w14 w15 w16se w16cid w16 w16cex wp14">
   <w:abstractNum w:abstractNumId="0" w15:restartNumberingAfterBreak="0">
     <w:nsid w:val="21EB6CC1"/>
     <w:multiLevelType w:val="hybridMultilevel"/>
@@ -4182,7 +4214,7 @@
   <w:abstractNum w:abstractNumId="3" w15:restartNumberingAfterBreak="0">
     <w:nsid w:val="42DE6DC8"/>
     <w:multiLevelType w:val="hybridMultilevel"/>
-    <w:tmpl w:val="D012F382"/>
+    <w:tmpl w:val="8DBE291E"/>
     <w:lvl w:ilvl="0" w:tplc="04090001">
       <w:start w:val="1"/>
       <w:numFmt w:val="bullet"/>
@@ -4864,7 +4896,7 @@
 </file>
 
 <file path=word/styles.xml><?xml version="1.0" encoding="utf-8"?>
-<w:styles xmlns:mc="http://schemas.openxmlformats.org/markup-compatibility/2006" xmlns:r="http://schemas.openxmlformats.org/officeDocument/2006/relationships" xmlns:w="http://schemas.openxmlformats.org/wordprocessingml/2006/main" xmlns:w14="http://schemas.microsoft.com/office/word/2010/wordml" xmlns:w15="http://schemas.microsoft.com/office/word/2012/wordml" xmlns:w16se="http://schemas.microsoft.com/office/word/2015/wordml/symex" mc:Ignorable="w14 w15 w16se">
+<w:styles xmlns:mc="http://schemas.openxmlformats.org/markup-compatibility/2006" xmlns:r="http://schemas.openxmlformats.org/officeDocument/2006/relationships" xmlns:w="http://schemas.openxmlformats.org/wordprocessingml/2006/main" xmlns:w14="http://schemas.microsoft.com/office/word/2010/wordml" xmlns:w15="http://schemas.microsoft.com/office/word/2012/wordml" xmlns:w16cex="http://schemas.microsoft.com/office/word/2018/wordml/cex" xmlns:w16cid="http://schemas.microsoft.com/office/word/2016/wordml/cid" xmlns:w16="http://schemas.microsoft.com/office/word/2018/wordml" xmlns:w16se="http://schemas.microsoft.com/office/word/2015/wordml/symex" mc:Ignorable="w14 w15 w16se w16cid w16 w16cex">
   <w:docDefaults>
     <w:rPrDefault>
       <w:rPr>
@@ -4880,7 +4912,7 @@
       </w:pPr>
     </w:pPrDefault>
   </w:docDefaults>
-  <w:latentStyles w:defLockedState="0" w:defUIPriority="99" w:defSemiHidden="0" w:defUnhideWhenUsed="0" w:defQFormat="0" w:count="371">
+  <w:latentStyles w:defLockedState="0" w:defUIPriority="99" w:defSemiHidden="0" w:defUnhideWhenUsed="0" w:defQFormat="0" w:count="376">
     <w:lsdException w:name="Normal" w:uiPriority="0" w:qFormat="1"/>
     <w:lsdException w:name="heading 1" w:uiPriority="9" w:qFormat="1"/>
     <w:lsdException w:name="heading 2" w:semiHidden="1" w:uiPriority="9" w:unhideWhenUsed="1" w:qFormat="1"/>
@@ -4986,7 +5018,6 @@
     <w:lsdException w:name="HTML Sample" w:semiHidden="1" w:unhideWhenUsed="1"/>
     <w:lsdException w:name="HTML Typewriter" w:semiHidden="1" w:unhideWhenUsed="1"/>
     <w:lsdException w:name="HTML Variable" w:semiHidden="1" w:unhideWhenUsed="1"/>
-    <w:lsdException w:name="Normal Table" w:semiHidden="1" w:unhideWhenUsed="1"/>
     <w:lsdException w:name="annotation subject" w:semiHidden="1" w:unhideWhenUsed="1"/>
     <w:lsdException w:name="No List" w:semiHidden="1" w:unhideWhenUsed="1"/>
     <w:lsdException w:name="Outline List 1" w:semiHidden="1" w:unhideWhenUsed="1"/>
@@ -5029,11 +5060,8 @@
     <w:lsdException w:name="Table Contemporary" w:semiHidden="1" w:unhideWhenUsed="1"/>
     <w:lsdException w:name="Table Elegant" w:semiHidden="1" w:unhideWhenUsed="1"/>
     <w:lsdException w:name="Table Professional" w:semiHidden="1" w:unhideWhenUsed="1"/>
-    <w:lsdException w:name="Table Subtle 1" w:semiHidden="1" w:unhideWhenUsed="1"/>
     <w:lsdException w:name="Table Subtle 2" w:semiHidden="1" w:unhideWhenUsed="1"/>
     <w:lsdException w:name="Table Web 1" w:semiHidden="1" w:unhideWhenUsed="1"/>
-    <w:lsdException w:name="Table Web 2" w:semiHidden="1" w:unhideWhenUsed="1"/>
-    <w:lsdException w:name="Table Web 3" w:semiHidden="1" w:unhideWhenUsed="1"/>
     <w:lsdException w:name="Balloon Text" w:semiHidden="1" w:unhideWhenUsed="1"/>
     <w:lsdException w:name="Table Grid" w:uiPriority="39"/>
     <w:lsdException w:name="Table Theme" w:semiHidden="1" w:unhideWhenUsed="1"/>
@@ -5252,6 +5280,11 @@
     <w:lsdException w:name="List Table 5 Dark Accent 6" w:uiPriority="50"/>
     <w:lsdException w:name="List Table 6 Colorful Accent 6" w:uiPriority="51"/>
     <w:lsdException w:name="List Table 7 Colorful Accent 6" w:uiPriority="52"/>
+    <w:lsdException w:name="Mention" w:semiHidden="1" w:unhideWhenUsed="1"/>
+    <w:lsdException w:name="Smart Hyperlink" w:semiHidden="1" w:unhideWhenUsed="1"/>
+    <w:lsdException w:name="Hashtag" w:semiHidden="1" w:unhideWhenUsed="1"/>
+    <w:lsdException w:name="Unresolved Mention" w:semiHidden="1" w:unhideWhenUsed="1"/>
+    <w:lsdException w:name="Smart Link" w:semiHidden="1" w:unhideWhenUsed="1"/>
   </w:latentStyles>
   <w:style w:type="paragraph" w:default="1" w:styleId="Normal">
     <w:name w:val="Normal"/>

</xml_diff>

<commit_message>
Project is ready for submission
</commit_message>
<xml_diff>
--- a/Project 2/Project 2 report.docx
+++ b/Project 2/Project 2 report.docx
@@ -1,6 +1,6 @@
 
 <file path=word/document.xml><?xml version="1.0" encoding="utf-8"?>
-<w:document xmlns:wpc="http://schemas.microsoft.com/office/word/2010/wordprocessingCanvas" xmlns:cx="http://schemas.microsoft.com/office/drawing/2014/chartex" xmlns:cx1="http://schemas.microsoft.com/office/drawing/2015/9/8/chartex" xmlns:cx2="http://schemas.microsoft.com/office/drawing/2015/10/21/chartex" xmlns:cx3="http://schemas.microsoft.com/office/drawing/2016/5/9/chartex" xmlns:cx4="http://schemas.microsoft.com/office/drawing/2016/5/10/chartex" xmlns:cx5="http://schemas.microsoft.com/office/drawing/2016/5/11/chartex" xmlns:cx6="http://schemas.microsoft.com/office/drawing/2016/5/12/chartex" xmlns:cx7="http://schemas.microsoft.com/office/drawing/2016/5/13/chartex" xmlns:cx8="http://schemas.microsoft.com/office/drawing/2016/5/14/chartex" xmlns:mc="http://schemas.openxmlformats.org/markup-compatibility/2006" xmlns:aink="http://schemas.microsoft.com/office/drawing/2016/ink" xmlns:am3d="http://schemas.microsoft.com/office/drawing/2017/model3d" xmlns:o="urn:schemas-microsoft-com:office:office" xmlns:r="http://schemas.openxmlformats.org/officeDocument/2006/relationships" xmlns:m="http://schemas.openxmlformats.org/officeDocument/2006/math" xmlns:v="urn:schemas-microsoft-com:vml" xmlns:wp14="http://schemas.microsoft.com/office/word/2010/wordprocessingDrawing" xmlns:wp="http://schemas.openxmlformats.org/drawingml/2006/wordprocessingDrawing" xmlns:w10="urn:schemas-microsoft-com:office:word" xmlns:w="http://schemas.openxmlformats.org/wordprocessingml/2006/main" xmlns:w14="http://schemas.microsoft.com/office/word/2010/wordml" xmlns:w15="http://schemas.microsoft.com/office/word/2012/wordml" xmlns:w16cex="http://schemas.microsoft.com/office/word/2018/wordml/cex" xmlns:w16cid="http://schemas.microsoft.com/office/word/2016/wordml/cid" xmlns:w16="http://schemas.microsoft.com/office/word/2018/wordml" xmlns:w16se="http://schemas.microsoft.com/office/word/2015/wordml/symex" xmlns:wpg="http://schemas.microsoft.com/office/word/2010/wordprocessingGroup" xmlns:wpi="http://schemas.microsoft.com/office/word/2010/wordprocessingInk" xmlns:wne="http://schemas.microsoft.com/office/word/2006/wordml" xmlns:wps="http://schemas.microsoft.com/office/word/2010/wordprocessingShape" mc:Ignorable="w14 w15 w16se w16cid w16 w16cex wp14">
+<w:document xmlns:wpc="http://schemas.microsoft.com/office/word/2010/wordprocessingCanvas" xmlns:cx="http://schemas.microsoft.com/office/drawing/2014/chartex" xmlns:cx1="http://schemas.microsoft.com/office/drawing/2015/9/8/chartex" xmlns:mc="http://schemas.openxmlformats.org/markup-compatibility/2006" xmlns:o="urn:schemas-microsoft-com:office:office" xmlns:r="http://schemas.openxmlformats.org/officeDocument/2006/relationships" xmlns:m="http://schemas.openxmlformats.org/officeDocument/2006/math" xmlns:v="urn:schemas-microsoft-com:vml" xmlns:wp14="http://schemas.microsoft.com/office/word/2010/wordprocessingDrawing" xmlns:wp="http://schemas.openxmlformats.org/drawingml/2006/wordprocessingDrawing" xmlns:w10="urn:schemas-microsoft-com:office:word" xmlns:w="http://schemas.openxmlformats.org/wordprocessingml/2006/main" xmlns:w14="http://schemas.microsoft.com/office/word/2010/wordml" xmlns:w15="http://schemas.microsoft.com/office/word/2012/wordml" xmlns:w16se="http://schemas.microsoft.com/office/word/2015/wordml/symex" xmlns:wpg="http://schemas.microsoft.com/office/word/2010/wordprocessingGroup" xmlns:wpi="http://schemas.microsoft.com/office/word/2010/wordprocessingInk" xmlns:wne="http://schemas.microsoft.com/office/word/2006/wordml" xmlns:wps="http://schemas.microsoft.com/office/word/2010/wordprocessingShape" mc:Ignorable="w14 w15 w16se wp14">
   <w:body>
     <w:p>
       <w:pPr>
@@ -398,11 +398,9 @@
           <w:numId w:val="4"/>
         </w:numPr>
       </w:pPr>
-      <w:proofErr w:type="spellStart"/>
       <w:r>
         <w:t>Current_node</w:t>
       </w:r>
-      <w:proofErr w:type="spellEnd"/>
     </w:p>
     <w:p/>
     <w:p>
@@ -433,23 +431,7 @@
         </w:numPr>
       </w:pPr>
       <w:r>
-        <w:t xml:space="preserve">By observation, we can tell that child node’s number are equal to (their parent’s * 2) + 0 / + 1 and parent </w:t>
-      </w:r>
-      <w:proofErr w:type="spellStart"/>
-      <w:r>
-        <w:t>node’s</w:t>
-      </w:r>
-      <w:proofErr w:type="spellEnd"/>
-      <w:r>
-        <w:t xml:space="preserve"> of a node is equal to </w:t>
-      </w:r>
-      <w:proofErr w:type="gramStart"/>
-      <w:r>
-        <w:t>floor(</w:t>
-      </w:r>
-      <w:proofErr w:type="gramEnd"/>
-      <w:r>
-        <w:t>the node / 2)</w:t>
+        <w:t>By observation, we can tell that child node’s number are equal to (their parent’s * 2) + 0 / + 1 and parent node’s of a node is equal to floor(the node / 2)</w:t>
       </w:r>
     </w:p>
     <w:p>
@@ -461,15 +443,7 @@
         </w:numPr>
       </w:pPr>
       <w:r>
-        <w:t xml:space="preserve">For example: node 5 has children at 5 * 2 + 0 and 5 * 2 + 1, which are 10 and 11. Similarly, node 12 or 13 has a parent at </w:t>
-      </w:r>
-      <w:proofErr w:type="gramStart"/>
-      <w:r>
-        <w:t>floor(</w:t>
-      </w:r>
-      <w:proofErr w:type="gramEnd"/>
-      <w:r>
-        <w:t>12 / 2) or floor(13 / 2), which is 6</w:t>
+        <w:t>For example: node 5 has children at 5 * 2 + 0 and 5 * 2 + 1, which are 10 and 11. Similarly, node 12 or 13 has a parent at floor(12 / 2) or floor(13 / 2), which is 6</w:t>
       </w:r>
       <w:r>
         <w:t>.</w:t>
@@ -535,7 +509,12 @@
         <w:t>from</w:t>
       </w:r>
       <w:r>
-        <w:t xml:space="preserve"> creating subtrees. We use two trees: one for the map of divisions and the other for multiple maps of shelve locations.</w:t>
+        <w:t xml:space="preserve"> creating subtreesl, w</w:t>
+      </w:r>
+      <w:bookmarkStart w:id="0" w:name="_GoBack"/>
+      <w:bookmarkEnd w:id="0"/>
+      <w:r>
+        <w:t>e use two trees: one for the map of divisions and the other for multiple maps of shelve locations.</w:t>
       </w:r>
     </w:p>
     <w:p/>
@@ -680,7 +659,7 @@
 </file>
 
 <file path=word/endnotes.xml><?xml version="1.0" encoding="utf-8"?>
-<w:endnotes xmlns:wpc="http://schemas.microsoft.com/office/word/2010/wordprocessingCanvas" xmlns:cx="http://schemas.microsoft.com/office/drawing/2014/chartex" xmlns:cx1="http://schemas.microsoft.com/office/drawing/2015/9/8/chartex" xmlns:cx2="http://schemas.microsoft.com/office/drawing/2015/10/21/chartex" xmlns:cx3="http://schemas.microsoft.com/office/drawing/2016/5/9/chartex" xmlns:cx4="http://schemas.microsoft.com/office/drawing/2016/5/10/chartex" xmlns:cx5="http://schemas.microsoft.com/office/drawing/2016/5/11/chartex" xmlns:cx6="http://schemas.microsoft.com/office/drawing/2016/5/12/chartex" xmlns:cx7="http://schemas.microsoft.com/office/drawing/2016/5/13/chartex" xmlns:cx8="http://schemas.microsoft.com/office/drawing/2016/5/14/chartex" xmlns:mc="http://schemas.openxmlformats.org/markup-compatibility/2006" xmlns:aink="http://schemas.microsoft.com/office/drawing/2016/ink" xmlns:am3d="http://schemas.microsoft.com/office/drawing/2017/model3d" xmlns:o="urn:schemas-microsoft-com:office:office" xmlns:r="http://schemas.openxmlformats.org/officeDocument/2006/relationships" xmlns:m="http://schemas.openxmlformats.org/officeDocument/2006/math" xmlns:v="urn:schemas-microsoft-com:vml" xmlns:wp14="http://schemas.microsoft.com/office/word/2010/wordprocessingDrawing" xmlns:wp="http://schemas.openxmlformats.org/drawingml/2006/wordprocessingDrawing" xmlns:w10="urn:schemas-microsoft-com:office:word" xmlns:w="http://schemas.openxmlformats.org/wordprocessingml/2006/main" xmlns:w14="http://schemas.microsoft.com/office/word/2010/wordml" xmlns:w15="http://schemas.microsoft.com/office/word/2012/wordml" xmlns:w16cex="http://schemas.microsoft.com/office/word/2018/wordml/cex" xmlns:w16cid="http://schemas.microsoft.com/office/word/2016/wordml/cid" xmlns:w16="http://schemas.microsoft.com/office/word/2018/wordml" xmlns:w16se="http://schemas.microsoft.com/office/word/2015/wordml/symex" xmlns:wpg="http://schemas.microsoft.com/office/word/2010/wordprocessingGroup" xmlns:wpi="http://schemas.microsoft.com/office/word/2010/wordprocessingInk" xmlns:wne="http://schemas.microsoft.com/office/word/2006/wordml" xmlns:wps="http://schemas.microsoft.com/office/word/2010/wordprocessingShape" mc:Ignorable="w14 w15 w16se w16cid w16 w16cex wp14">
+<w:endnotes xmlns:wpc="http://schemas.microsoft.com/office/word/2010/wordprocessingCanvas" xmlns:cx="http://schemas.microsoft.com/office/drawing/2014/chartex" xmlns:cx1="http://schemas.microsoft.com/office/drawing/2015/9/8/chartex" xmlns:mc="http://schemas.openxmlformats.org/markup-compatibility/2006" xmlns:o="urn:schemas-microsoft-com:office:office" xmlns:r="http://schemas.openxmlformats.org/officeDocument/2006/relationships" xmlns:m="http://schemas.openxmlformats.org/officeDocument/2006/math" xmlns:v="urn:schemas-microsoft-com:vml" xmlns:wp14="http://schemas.microsoft.com/office/word/2010/wordprocessingDrawing" xmlns:wp="http://schemas.openxmlformats.org/drawingml/2006/wordprocessingDrawing" xmlns:w10="urn:schemas-microsoft-com:office:word" xmlns:w="http://schemas.openxmlformats.org/wordprocessingml/2006/main" xmlns:w14="http://schemas.microsoft.com/office/word/2010/wordml" xmlns:w15="http://schemas.microsoft.com/office/word/2012/wordml" xmlns:w16se="http://schemas.microsoft.com/office/word/2015/wordml/symex" xmlns:wpg="http://schemas.microsoft.com/office/word/2010/wordprocessingGroup" xmlns:wpi="http://schemas.microsoft.com/office/word/2010/wordprocessingInk" xmlns:wne="http://schemas.microsoft.com/office/word/2006/wordml" xmlns:wps="http://schemas.microsoft.com/office/word/2010/wordprocessingShape" mc:Ignorable="w14 w15 w16se wp14">
   <w:endnote w:type="separator" w:id="-1">
     <w:p>
       <w:pPr>
@@ -705,7 +684,7 @@
 </file>
 
 <file path=word/footnotes.xml><?xml version="1.0" encoding="utf-8"?>
-<w:footnotes xmlns:wpc="http://schemas.microsoft.com/office/word/2010/wordprocessingCanvas" xmlns:cx="http://schemas.microsoft.com/office/drawing/2014/chartex" xmlns:cx1="http://schemas.microsoft.com/office/drawing/2015/9/8/chartex" xmlns:cx2="http://schemas.microsoft.com/office/drawing/2015/10/21/chartex" xmlns:cx3="http://schemas.microsoft.com/office/drawing/2016/5/9/chartex" xmlns:cx4="http://schemas.microsoft.com/office/drawing/2016/5/10/chartex" xmlns:cx5="http://schemas.microsoft.com/office/drawing/2016/5/11/chartex" xmlns:cx6="http://schemas.microsoft.com/office/drawing/2016/5/12/chartex" xmlns:cx7="http://schemas.microsoft.com/office/drawing/2016/5/13/chartex" xmlns:cx8="http://schemas.microsoft.com/office/drawing/2016/5/14/chartex" xmlns:mc="http://schemas.openxmlformats.org/markup-compatibility/2006" xmlns:aink="http://schemas.microsoft.com/office/drawing/2016/ink" xmlns:am3d="http://schemas.microsoft.com/office/drawing/2017/model3d" xmlns:o="urn:schemas-microsoft-com:office:office" xmlns:r="http://schemas.openxmlformats.org/officeDocument/2006/relationships" xmlns:m="http://schemas.openxmlformats.org/officeDocument/2006/math" xmlns:v="urn:schemas-microsoft-com:vml" xmlns:wp14="http://schemas.microsoft.com/office/word/2010/wordprocessingDrawing" xmlns:wp="http://schemas.openxmlformats.org/drawingml/2006/wordprocessingDrawing" xmlns:w10="urn:schemas-microsoft-com:office:word" xmlns:w="http://schemas.openxmlformats.org/wordprocessingml/2006/main" xmlns:w14="http://schemas.microsoft.com/office/word/2010/wordml" xmlns:w15="http://schemas.microsoft.com/office/word/2012/wordml" xmlns:w16cex="http://schemas.microsoft.com/office/word/2018/wordml/cex" xmlns:w16cid="http://schemas.microsoft.com/office/word/2016/wordml/cid" xmlns:w16="http://schemas.microsoft.com/office/word/2018/wordml" xmlns:w16se="http://schemas.microsoft.com/office/word/2015/wordml/symex" xmlns:wpg="http://schemas.microsoft.com/office/word/2010/wordprocessingGroup" xmlns:wpi="http://schemas.microsoft.com/office/word/2010/wordprocessingInk" xmlns:wne="http://schemas.microsoft.com/office/word/2006/wordml" xmlns:wps="http://schemas.microsoft.com/office/word/2010/wordprocessingShape" mc:Ignorable="w14 w15 w16se w16cid w16 w16cex wp14">
+<w:footnotes xmlns:wpc="http://schemas.microsoft.com/office/word/2010/wordprocessingCanvas" xmlns:cx="http://schemas.microsoft.com/office/drawing/2014/chartex" xmlns:cx1="http://schemas.microsoft.com/office/drawing/2015/9/8/chartex" xmlns:mc="http://schemas.openxmlformats.org/markup-compatibility/2006" xmlns:o="urn:schemas-microsoft-com:office:office" xmlns:r="http://schemas.openxmlformats.org/officeDocument/2006/relationships" xmlns:m="http://schemas.openxmlformats.org/officeDocument/2006/math" xmlns:v="urn:schemas-microsoft-com:vml" xmlns:wp14="http://schemas.microsoft.com/office/word/2010/wordprocessingDrawing" xmlns:wp="http://schemas.openxmlformats.org/drawingml/2006/wordprocessingDrawing" xmlns:w10="urn:schemas-microsoft-com:office:word" xmlns:w="http://schemas.openxmlformats.org/wordprocessingml/2006/main" xmlns:w14="http://schemas.microsoft.com/office/word/2010/wordml" xmlns:w15="http://schemas.microsoft.com/office/word/2012/wordml" xmlns:w16se="http://schemas.microsoft.com/office/word/2015/wordml/symex" xmlns:wpg="http://schemas.microsoft.com/office/word/2010/wordprocessingGroup" xmlns:wpi="http://schemas.microsoft.com/office/word/2010/wordprocessingInk" xmlns:wne="http://schemas.microsoft.com/office/word/2006/wordml" xmlns:wps="http://schemas.microsoft.com/office/word/2010/wordprocessingShape" mc:Ignorable="w14 w15 w16se wp14">
   <w:footnote w:type="separator" w:id="-1">
     <w:p>
       <w:pPr>
@@ -730,7 +709,7 @@
 </file>
 
 <file path=word/header1.xml><?xml version="1.0" encoding="utf-8"?>
-<w:hdr xmlns:wpc="http://schemas.microsoft.com/office/word/2010/wordprocessingCanvas" xmlns:cx="http://schemas.microsoft.com/office/drawing/2014/chartex" xmlns:cx1="http://schemas.microsoft.com/office/drawing/2015/9/8/chartex" xmlns:cx2="http://schemas.microsoft.com/office/drawing/2015/10/21/chartex" xmlns:cx3="http://schemas.microsoft.com/office/drawing/2016/5/9/chartex" xmlns:cx4="http://schemas.microsoft.com/office/drawing/2016/5/10/chartex" xmlns:cx5="http://schemas.microsoft.com/office/drawing/2016/5/11/chartex" xmlns:cx6="http://schemas.microsoft.com/office/drawing/2016/5/12/chartex" xmlns:cx7="http://schemas.microsoft.com/office/drawing/2016/5/13/chartex" xmlns:cx8="http://schemas.microsoft.com/office/drawing/2016/5/14/chartex" xmlns:mc="http://schemas.openxmlformats.org/markup-compatibility/2006" xmlns:aink="http://schemas.microsoft.com/office/drawing/2016/ink" xmlns:am3d="http://schemas.microsoft.com/office/drawing/2017/model3d" xmlns:o="urn:schemas-microsoft-com:office:office" xmlns:r="http://schemas.openxmlformats.org/officeDocument/2006/relationships" xmlns:m="http://schemas.openxmlformats.org/officeDocument/2006/math" xmlns:v="urn:schemas-microsoft-com:vml" xmlns:wp14="http://schemas.microsoft.com/office/word/2010/wordprocessingDrawing" xmlns:wp="http://schemas.openxmlformats.org/drawingml/2006/wordprocessingDrawing" xmlns:w10="urn:schemas-microsoft-com:office:word" xmlns:w="http://schemas.openxmlformats.org/wordprocessingml/2006/main" xmlns:w14="http://schemas.microsoft.com/office/word/2010/wordml" xmlns:w15="http://schemas.microsoft.com/office/word/2012/wordml" xmlns:w16cex="http://schemas.microsoft.com/office/word/2018/wordml/cex" xmlns:w16cid="http://schemas.microsoft.com/office/word/2016/wordml/cid" xmlns:w16="http://schemas.microsoft.com/office/word/2018/wordml" xmlns:w16se="http://schemas.microsoft.com/office/word/2015/wordml/symex" xmlns:wpg="http://schemas.microsoft.com/office/word/2010/wordprocessingGroup" xmlns:wpi="http://schemas.microsoft.com/office/word/2010/wordprocessingInk" xmlns:wne="http://schemas.microsoft.com/office/word/2006/wordml" xmlns:wps="http://schemas.microsoft.com/office/word/2010/wordprocessingShape" mc:Ignorable="w14 w15 w16se w16cid w16 w16cex wp14">
+<w:hdr xmlns:wpc="http://schemas.microsoft.com/office/word/2010/wordprocessingCanvas" xmlns:cx="http://schemas.microsoft.com/office/drawing/2014/chartex" xmlns:cx1="http://schemas.microsoft.com/office/drawing/2015/9/8/chartex" xmlns:mc="http://schemas.openxmlformats.org/markup-compatibility/2006" xmlns:o="urn:schemas-microsoft-com:office:office" xmlns:r="http://schemas.openxmlformats.org/officeDocument/2006/relationships" xmlns:m="http://schemas.openxmlformats.org/officeDocument/2006/math" xmlns:v="urn:schemas-microsoft-com:vml" xmlns:wp14="http://schemas.microsoft.com/office/word/2010/wordprocessingDrawing" xmlns:wp="http://schemas.openxmlformats.org/drawingml/2006/wordprocessingDrawing" xmlns:w10="urn:schemas-microsoft-com:office:word" xmlns:w="http://schemas.openxmlformats.org/wordprocessingml/2006/main" xmlns:w14="http://schemas.microsoft.com/office/word/2010/wordml" xmlns:w15="http://schemas.microsoft.com/office/word/2012/wordml" xmlns:w16se="http://schemas.microsoft.com/office/word/2015/wordml/symex" xmlns:wpg="http://schemas.microsoft.com/office/word/2010/wordprocessingGroup" xmlns:wpi="http://schemas.microsoft.com/office/word/2010/wordprocessingInk" xmlns:wne="http://schemas.microsoft.com/office/word/2006/wordml" xmlns:wps="http://schemas.microsoft.com/office/word/2010/wordprocessingShape" mc:Ignorable="w14 w15 w16se wp14">
   <w:p>
     <w:pPr>
       <w:pStyle w:val="Header"/>
@@ -748,7 +727,7 @@
 </file>
 
 <file path=word/numbering.xml><?xml version="1.0" encoding="utf-8"?>
-<w:numbering xmlns:wpc="http://schemas.microsoft.com/office/word/2010/wordprocessingCanvas" xmlns:cx="http://schemas.microsoft.com/office/drawing/2014/chartex" xmlns:cx1="http://schemas.microsoft.com/office/drawing/2015/9/8/chartex" xmlns:cx2="http://schemas.microsoft.com/office/drawing/2015/10/21/chartex" xmlns:cx3="http://schemas.microsoft.com/office/drawing/2016/5/9/chartex" xmlns:cx4="http://schemas.microsoft.com/office/drawing/2016/5/10/chartex" xmlns:cx5="http://schemas.microsoft.com/office/drawing/2016/5/11/chartex" xmlns:cx6="http://schemas.microsoft.com/office/drawing/2016/5/12/chartex" xmlns:cx7="http://schemas.microsoft.com/office/drawing/2016/5/13/chartex" xmlns:cx8="http://schemas.microsoft.com/office/drawing/2016/5/14/chartex" xmlns:mc="http://schemas.openxmlformats.org/markup-compatibility/2006" xmlns:aink="http://schemas.microsoft.com/office/drawing/2016/ink" xmlns:am3d="http://schemas.microsoft.com/office/drawing/2017/model3d" xmlns:o="urn:schemas-microsoft-com:office:office" xmlns:r="http://schemas.openxmlformats.org/officeDocument/2006/relationships" xmlns:m="http://schemas.openxmlformats.org/officeDocument/2006/math" xmlns:v="urn:schemas-microsoft-com:vml" xmlns:wp14="http://schemas.microsoft.com/office/word/2010/wordprocessingDrawing" xmlns:wp="http://schemas.openxmlformats.org/drawingml/2006/wordprocessingDrawing" xmlns:w10="urn:schemas-microsoft-com:office:word" xmlns:w="http://schemas.openxmlformats.org/wordprocessingml/2006/main" xmlns:w14="http://schemas.microsoft.com/office/word/2010/wordml" xmlns:w15="http://schemas.microsoft.com/office/word/2012/wordml" xmlns:w16cex="http://schemas.microsoft.com/office/word/2018/wordml/cex" xmlns:w16cid="http://schemas.microsoft.com/office/word/2016/wordml/cid" xmlns:w16="http://schemas.microsoft.com/office/word/2018/wordml" xmlns:w16se="http://schemas.microsoft.com/office/word/2015/wordml/symex" xmlns:wpg="http://schemas.microsoft.com/office/word/2010/wordprocessingGroup" xmlns:wpi="http://schemas.microsoft.com/office/word/2010/wordprocessingInk" xmlns:wne="http://schemas.microsoft.com/office/word/2006/wordml" xmlns:wps="http://schemas.microsoft.com/office/word/2010/wordprocessingShape" mc:Ignorable="w14 w15 w16se w16cid w16 w16cex wp14">
+<w:numbering xmlns:wpc="http://schemas.microsoft.com/office/word/2010/wordprocessingCanvas" xmlns:cx="http://schemas.microsoft.com/office/drawing/2014/chartex" xmlns:cx1="http://schemas.microsoft.com/office/drawing/2015/9/8/chartex" xmlns:mc="http://schemas.openxmlformats.org/markup-compatibility/2006" xmlns:o="urn:schemas-microsoft-com:office:office" xmlns:r="http://schemas.openxmlformats.org/officeDocument/2006/relationships" xmlns:m="http://schemas.openxmlformats.org/officeDocument/2006/math" xmlns:v="urn:schemas-microsoft-com:vml" xmlns:wp14="http://schemas.microsoft.com/office/word/2010/wordprocessingDrawing" xmlns:wp="http://schemas.openxmlformats.org/drawingml/2006/wordprocessingDrawing" xmlns:w10="urn:schemas-microsoft-com:office:word" xmlns:w="http://schemas.openxmlformats.org/wordprocessingml/2006/main" xmlns:w14="http://schemas.microsoft.com/office/word/2010/wordml" xmlns:w15="http://schemas.microsoft.com/office/word/2012/wordml" xmlns:w16se="http://schemas.microsoft.com/office/word/2015/wordml/symex" xmlns:wpg="http://schemas.microsoft.com/office/word/2010/wordprocessingGroup" xmlns:wpi="http://schemas.microsoft.com/office/word/2010/wordprocessingInk" xmlns:wne="http://schemas.microsoft.com/office/word/2006/wordml" xmlns:wps="http://schemas.microsoft.com/office/word/2010/wordprocessingShape" mc:Ignorable="w14 w15 w16se wp14">
   <w:abstractNum w:abstractNumId="0" w15:restartNumberingAfterBreak="0">
     <w:nsid w:val="21EB6CC1"/>
     <w:multiLevelType w:val="hybridMultilevel"/>
@@ -1746,7 +1725,7 @@
 </file>
 
 <file path=word/styles.xml><?xml version="1.0" encoding="utf-8"?>
-<w:styles xmlns:mc="http://schemas.openxmlformats.org/markup-compatibility/2006" xmlns:r="http://schemas.openxmlformats.org/officeDocument/2006/relationships" xmlns:w="http://schemas.openxmlformats.org/wordprocessingml/2006/main" xmlns:w14="http://schemas.microsoft.com/office/word/2010/wordml" xmlns:w15="http://schemas.microsoft.com/office/word/2012/wordml" xmlns:w16cex="http://schemas.microsoft.com/office/word/2018/wordml/cex" xmlns:w16cid="http://schemas.microsoft.com/office/word/2016/wordml/cid" xmlns:w16="http://schemas.microsoft.com/office/word/2018/wordml" xmlns:w16se="http://schemas.microsoft.com/office/word/2015/wordml/symex" mc:Ignorable="w14 w15 w16se w16cid w16 w16cex">
+<w:styles xmlns:mc="http://schemas.openxmlformats.org/markup-compatibility/2006" xmlns:r="http://schemas.openxmlformats.org/officeDocument/2006/relationships" xmlns:w="http://schemas.openxmlformats.org/wordprocessingml/2006/main" xmlns:w14="http://schemas.microsoft.com/office/word/2010/wordml" xmlns:w15="http://schemas.microsoft.com/office/word/2012/wordml" xmlns:w16se="http://schemas.microsoft.com/office/word/2015/wordml/symex" mc:Ignorable="w14 w15 w16se">
   <w:docDefaults>
     <w:rPrDefault>
       <w:rPr>
@@ -1762,7 +1741,7 @@
       </w:pPr>
     </w:pPrDefault>
   </w:docDefaults>
-  <w:latentStyles w:defLockedState="0" w:defUIPriority="99" w:defSemiHidden="0" w:defUnhideWhenUsed="0" w:defQFormat="0" w:count="376">
+  <w:latentStyles w:defLockedState="0" w:defUIPriority="99" w:defSemiHidden="0" w:defUnhideWhenUsed="0" w:defQFormat="0" w:count="371">
     <w:lsdException w:name="Normal" w:uiPriority="0" w:qFormat="1"/>
     <w:lsdException w:name="heading 1" w:uiPriority="9" w:qFormat="1"/>
     <w:lsdException w:name="heading 2" w:semiHidden="1" w:uiPriority="9" w:unhideWhenUsed="1" w:qFormat="1"/>
@@ -2134,11 +2113,6 @@
     <w:lsdException w:name="List Table 5 Dark Accent 6" w:uiPriority="50"/>
     <w:lsdException w:name="List Table 6 Colorful Accent 6" w:uiPriority="51"/>
     <w:lsdException w:name="List Table 7 Colorful Accent 6" w:uiPriority="52"/>
-    <w:lsdException w:name="Mention" w:semiHidden="1" w:unhideWhenUsed="1"/>
-    <w:lsdException w:name="Smart Hyperlink" w:semiHidden="1" w:unhideWhenUsed="1"/>
-    <w:lsdException w:name="Hashtag" w:semiHidden="1" w:unhideWhenUsed="1"/>
-    <w:lsdException w:name="Unresolved Mention" w:semiHidden="1" w:unhideWhenUsed="1"/>
-    <w:lsdException w:name="Smart Link" w:semiHidden="1" w:unhideWhenUsed="1"/>
   </w:latentStyles>
   <w:style w:type="paragraph" w:default="1" w:styleId="Normal">
     <w:name w:val="Normal"/>

</xml_diff>